<commit_message>
state management in react
</commit_message>
<xml_diff>
--- a/React components.docx
+++ b/React components.docx
@@ -4,10 +4,7 @@
   <w:body>
     <w:p>
       <w:r>
-        <w:t xml:space="preserve">React </w:t>
-      </w:r>
-      <w:r>
-        <w:t xml:space="preserve">Cheat sheet </w:t>
+        <w:t xml:space="preserve">React Cheat sheet </w:t>
       </w:r>
     </w:p>
     <w:p>
@@ -81,10 +78,7 @@
         </w:numPr>
       </w:pPr>
       <w:r>
-        <w:t xml:space="preserve">In terminal run: </w:t>
-      </w:r>
-      <w:r>
-        <w:t>create-react-app folder_name</w:t>
+        <w:t>In terminal run: create-react-app folder_name</w:t>
       </w:r>
     </w:p>
     <w:p>
@@ -106,13 +100,7 @@
         </w:numPr>
       </w:pPr>
       <w:r>
-        <w:t>Run</w:t>
-      </w:r>
-      <w:r>
-        <w:t>:</w:t>
-      </w:r>
-      <w:r>
-        <w:t xml:space="preserve"> npm run start </w:t>
+        <w:t xml:space="preserve">Run: npm run start </w:t>
       </w:r>
     </w:p>
     <w:p/>
@@ -222,6 +210,7 @@
     <w:p>
       <w:pPr>
         <w:numPr>
+          <w:ilvl w:val="0"/>
           <w:numId w:val="0"/>
         </w:numPr>
         <w:rPr>
@@ -271,6 +260,7 @@
     <w:p>
       <w:pPr>
         <w:numPr>
+          <w:ilvl w:val="0"/>
           <w:numId w:val="0"/>
         </w:numPr>
         <w:ind w:leftChars="0"/>
@@ -303,6 +293,7 @@
     <w:p>
       <w:pPr>
         <w:numPr>
+          <w:ilvl w:val="0"/>
           <w:numId w:val="0"/>
         </w:numPr>
         <w:ind w:leftChars="0"/>
@@ -374,10 +365,31 @@
           <w:shd w:val="clear" w:color="auto" w:fill="auto"/>
         </w:rPr>
       </w:pPr>
-    </w:p>
-    <w:p>
-      <w:pPr>
-        <w:numPr>
+      <w:r>
+        <w:rPr>
+          <w:color w:val="auto"/>
+          <w:shd w:val="clear" w:color="auto" w:fill="auto"/>
+        </w:rPr>
+        <w:t>React components must start with an uppercase name</w:t>
+      </w:r>
+    </w:p>
+    <w:p>
+      <w:pPr>
+        <w:numPr>
+          <w:ilvl w:val="0"/>
+          <w:numId w:val="0"/>
+        </w:numPr>
+        <w:ind w:leftChars="0"/>
+        <w:rPr>
+          <w:color w:val="auto"/>
+          <w:shd w:val="clear" w:color="auto" w:fill="auto"/>
+        </w:rPr>
+      </w:pPr>
+    </w:p>
+    <w:p>
+      <w:pPr>
+        <w:numPr>
+          <w:ilvl w:val="0"/>
           <w:numId w:val="0"/>
         </w:numPr>
         <w:ind w:leftChars="0"/>
@@ -414,18 +426,20 @@
     <w:p>
       <w:pPr>
         <w:numPr>
-          <w:numId w:val="0"/>
-        </w:numPr>
-        <w:ind w:leftChars="0"/>
-        <w:rPr>
-          <w:color w:val="auto"/>
-          <w:shd w:val="clear" w:color="auto" w:fill="auto"/>
-        </w:rPr>
-      </w:pPr>
-    </w:p>
-    <w:p>
-      <w:pPr>
-        <w:numPr>
+          <w:ilvl w:val="0"/>
+          <w:numId w:val="0"/>
+        </w:numPr>
+        <w:ind w:leftChars="0"/>
+        <w:rPr>
+          <w:color w:val="auto"/>
+          <w:shd w:val="clear" w:color="auto" w:fill="auto"/>
+        </w:rPr>
+      </w:pPr>
+    </w:p>
+    <w:p>
+      <w:pPr>
+        <w:numPr>
+          <w:ilvl w:val="0"/>
           <w:numId w:val="0"/>
         </w:numPr>
         <w:ind w:leftChars="0"/>
@@ -445,6 +459,7 @@
     <w:p>
       <w:pPr>
         <w:numPr>
+          <w:ilvl w:val="0"/>
           <w:numId w:val="0"/>
         </w:numPr>
         <w:ind w:leftChars="0"/>
@@ -464,18 +479,20 @@
     <w:p>
       <w:pPr>
         <w:numPr>
-          <w:numId w:val="0"/>
-        </w:numPr>
-        <w:ind w:leftChars="0"/>
-        <w:rPr>
-          <w:color w:val="auto"/>
-          <w:shd w:val="clear" w:color="auto" w:fill="auto"/>
-        </w:rPr>
-      </w:pPr>
-    </w:p>
-    <w:p>
-      <w:pPr>
-        <w:numPr>
+          <w:ilvl w:val="0"/>
+          <w:numId w:val="0"/>
+        </w:numPr>
+        <w:ind w:leftChars="0"/>
+        <w:rPr>
+          <w:color w:val="auto"/>
+          <w:shd w:val="clear" w:color="auto" w:fill="auto"/>
+        </w:rPr>
+      </w:pPr>
+    </w:p>
+    <w:p>
+      <w:pPr>
+        <w:numPr>
+          <w:ilvl w:val="0"/>
           <w:numId w:val="0"/>
         </w:numPr>
         <w:ind w:leftChars="0"/>
@@ -533,6 +550,7 @@
     <w:p>
       <w:pPr>
         <w:numPr>
+          <w:ilvl w:val="0"/>
           <w:numId w:val="0"/>
         </w:numPr>
         <w:ind w:leftChars="0"/>
@@ -577,6 +595,7 @@
     <w:p>
       <w:pPr>
         <w:numPr>
+          <w:ilvl w:val="0"/>
           <w:numId w:val="0"/>
         </w:numPr>
         <w:ind w:leftChars="0"/>
@@ -625,6 +644,7 @@
     <w:p>
       <w:pPr>
         <w:numPr>
+          <w:ilvl w:val="0"/>
           <w:numId w:val="0"/>
         </w:numPr>
         <w:ind w:leftChars="0"/>
@@ -668,6 +688,7 @@
     <w:p>
       <w:pPr>
         <w:numPr>
+          <w:ilvl w:val="0"/>
           <w:numId w:val="0"/>
         </w:numPr>
         <w:ind w:leftChars="0"/>
@@ -688,6 +709,7 @@
     <w:p>
       <w:pPr>
         <w:numPr>
+          <w:ilvl w:val="0"/>
           <w:numId w:val="0"/>
         </w:numPr>
         <w:ind w:leftChars="0"/>
@@ -707,6 +729,7 @@
     <w:p>
       <w:pPr>
         <w:numPr>
+          <w:ilvl w:val="0"/>
           <w:numId w:val="0"/>
         </w:numPr>
         <w:ind w:leftChars="0"/>
@@ -739,6 +762,7 @@
     <w:p>
       <w:pPr>
         <w:numPr>
+          <w:ilvl w:val="0"/>
           <w:numId w:val="0"/>
         </w:numPr>
         <w:ind w:leftChars="0"/>
@@ -758,18 +782,20 @@
     <w:p>
       <w:pPr>
         <w:numPr>
-          <w:numId w:val="0"/>
-        </w:numPr>
-        <w:ind w:leftChars="0"/>
-        <w:rPr>
-          <w:color w:val="auto"/>
-          <w:shd w:val="clear" w:color="auto" w:fill="auto"/>
-        </w:rPr>
-      </w:pPr>
-    </w:p>
-    <w:p>
-      <w:pPr>
-        <w:numPr>
+          <w:ilvl w:val="0"/>
+          <w:numId w:val="0"/>
+        </w:numPr>
+        <w:ind w:leftChars="0"/>
+        <w:rPr>
+          <w:color w:val="auto"/>
+          <w:shd w:val="clear" w:color="auto" w:fill="auto"/>
+        </w:rPr>
+      </w:pPr>
+    </w:p>
+    <w:p>
+      <w:pPr>
+        <w:numPr>
+          <w:ilvl w:val="0"/>
           <w:numId w:val="0"/>
         </w:numPr>
         <w:ind w:leftChars="0"/>
@@ -789,18 +815,20 @@
     <w:p>
       <w:pPr>
         <w:numPr>
-          <w:numId w:val="0"/>
-        </w:numPr>
-        <w:ind w:leftChars="0"/>
-        <w:rPr>
-          <w:color w:val="auto"/>
-          <w:shd w:val="clear" w:color="auto" w:fill="auto"/>
-        </w:rPr>
-      </w:pPr>
-    </w:p>
-    <w:p>
-      <w:pPr>
-        <w:numPr>
+          <w:ilvl w:val="0"/>
+          <w:numId w:val="0"/>
+        </w:numPr>
+        <w:ind w:leftChars="0"/>
+        <w:rPr>
+          <w:color w:val="auto"/>
+          <w:shd w:val="clear" w:color="auto" w:fill="auto"/>
+        </w:rPr>
+      </w:pPr>
+    </w:p>
+    <w:p>
+      <w:pPr>
+        <w:numPr>
+          <w:ilvl w:val="0"/>
           <w:numId w:val="0"/>
         </w:numPr>
         <w:ind w:leftChars="0"/>
@@ -820,179 +848,1457 @@
     <w:p>
       <w:pPr>
         <w:numPr>
-          <w:numId w:val="0"/>
-        </w:numPr>
-        <w:ind w:leftChars="0"/>
-        <w:rPr>
-          <w:color w:val="auto"/>
-          <w:shd w:val="clear" w:color="auto" w:fill="auto"/>
-        </w:rPr>
-      </w:pPr>
-      <w:r>
-        <w:rPr>
-          <w:color w:val="auto"/>
-          <w:shd w:val="clear" w:color="auto" w:fill="auto"/>
-        </w:rPr>
-        <w:t>Child: use props to get data the</w:t>
-      </w:r>
+          <w:ilvl w:val="0"/>
+          <w:numId w:val="0"/>
+        </w:numPr>
+        <w:ind w:leftChars="0"/>
+        <w:rPr>
+          <w:color w:val="auto"/>
+          <w:shd w:val="clear" w:color="auto" w:fill="auto"/>
+        </w:rPr>
+      </w:pPr>
+      <w:r>
+        <w:rPr>
+          <w:color w:val="auto"/>
+          <w:shd w:val="clear" w:color="auto" w:fill="auto"/>
+        </w:rPr>
+        <w:t>Child: use props to get data then use it in {props.xxx} xxx from Parent.js</w:t>
+      </w:r>
+    </w:p>
+    <w:p>
+      <w:pPr>
+        <w:numPr>
+          <w:ilvl w:val="0"/>
+          <w:numId w:val="0"/>
+        </w:numPr>
+        <w:ind w:leftChars="0"/>
+        <w:rPr>
+          <w:color w:val="auto"/>
+          <w:shd w:val="clear" w:color="auto" w:fill="auto"/>
+        </w:rPr>
+      </w:pPr>
+    </w:p>
+    <w:p>
+      <w:pPr>
+        <w:numPr>
+          <w:ilvl w:val="0"/>
+          <w:numId w:val="0"/>
+        </w:numPr>
+        <w:ind w:leftChars="0"/>
+        <w:rPr>
+          <w:color w:val="FFC000" w:themeColor="accent4"/>
+          <w:shd w:val="clear" w:color="auto" w:fill="auto"/>
+          <w14:textFill>
+            <w14:solidFill>
+              <w14:schemeClr w14:val="accent4"/>
+            </w14:solidFill>
+          </w14:textFill>
+        </w:rPr>
+      </w:pPr>
+      <w:r>
+        <w:rPr>
+          <w:color w:val="auto"/>
+          <w:shd w:val="clear" w:color="auto" w:fill="auto"/>
+        </w:rPr>
+        <w:t xml:space="preserve">App.js =&gt; </w:t>
+      </w:r>
+      <w:r>
+        <w:rPr>
+          <w:color w:val="FFC000" w:themeColor="accent4"/>
+          <w:shd w:val="clear" w:color="auto" w:fill="auto"/>
+          <w14:textFill>
+            <w14:solidFill>
+              <w14:schemeClr w14:val="accent4"/>
+            </w14:solidFill>
+          </w14:textFill>
+        </w:rPr>
+        <w:t>const obj = {name:</w:t>
+      </w:r>
+      <w:r>
+        <w:rPr>
+          <w:rFonts w:hint="default"/>
+          <w:color w:val="FFC000" w:themeColor="accent4"/>
+          <w:shd w:val="clear" w:color="auto" w:fill="auto"/>
+          <w14:textFill>
+            <w14:solidFill>
+              <w14:schemeClr w14:val="accent4"/>
+            </w14:solidFill>
+          </w14:textFill>
+        </w:rPr>
+        <w:t>’Sam’, age:12</w:t>
+      </w:r>
+      <w:r>
+        <w:rPr>
+          <w:color w:val="FFC000" w:themeColor="accent4"/>
+          <w:shd w:val="clear" w:color="auto" w:fill="auto"/>
+          <w14:textFill>
+            <w14:solidFill>
+              <w14:schemeClr w14:val="accent4"/>
+            </w14:solidFill>
+          </w14:textFill>
+        </w:rPr>
+        <w:t>}</w:t>
+      </w:r>
+      <w:r>
+        <w:rPr>
+          <w:color w:val="auto"/>
+          <w:shd w:val="clear" w:color="auto" w:fill="auto"/>
+        </w:rPr>
+        <w:t xml:space="preserve"> =&gt; </w:t>
+      </w:r>
+      <w:r>
+        <w:rPr>
+          <w:color w:val="FFC000" w:themeColor="accent4"/>
+          <w:shd w:val="clear" w:color="auto" w:fill="auto"/>
+          <w14:textFill>
+            <w14:solidFill>
+              <w14:schemeClr w14:val="accent4"/>
+            </w14:solidFill>
+          </w14:textFill>
+        </w:rPr>
+        <w:t>&lt;Child name={obj.name}&gt;&lt;/Child&gt;</w:t>
+      </w:r>
+    </w:p>
+    <w:p>
+      <w:pPr>
+        <w:numPr>
+          <w:ilvl w:val="0"/>
+          <w:numId w:val="0"/>
+        </w:numPr>
+        <w:ind w:leftChars="0"/>
+        <w:rPr>
+          <w:color w:val="auto"/>
+          <w:shd w:val="clear" w:color="auto" w:fill="auto"/>
+        </w:rPr>
+      </w:pPr>
+      <w:r>
+        <w:rPr>
+          <w:color w:val="auto"/>
+          <w:shd w:val="clear" w:color="auto" w:fill="auto"/>
+        </w:rPr>
+        <w:t xml:space="preserve">Child.js=&gt; </w:t>
+      </w:r>
+      <w:r>
+        <w:rPr>
+          <w:color w:val="FFC000" w:themeColor="accent4"/>
+          <w:shd w:val="clear" w:color="auto" w:fill="auto"/>
+          <w14:textFill>
+            <w14:solidFill>
+              <w14:schemeClr w14:val="accent4"/>
+            </w14:solidFill>
+          </w14:textFill>
+        </w:rPr>
+        <w:t>function child(props)</w:t>
+      </w:r>
+      <w:r>
+        <w:rPr>
+          <w:color w:val="auto"/>
+          <w:shd w:val="clear" w:color="auto" w:fill="auto"/>
+        </w:rPr>
+        <w:t xml:space="preserve"> =&gt; </w:t>
+      </w:r>
+      <w:r>
+        <w:rPr>
+          <w:color w:val="FFC000" w:themeColor="accent4"/>
+          <w:shd w:val="clear" w:color="auto" w:fill="auto"/>
+          <w14:textFill>
+            <w14:solidFill>
+              <w14:schemeClr w14:val="accent4"/>
+            </w14:solidFill>
+          </w14:textFill>
+        </w:rPr>
+        <w:t>&lt;div&gt;{props.name}&lt;/div&gt;</w:t>
+      </w:r>
+      <w:r>
+        <w:rPr>
+          <w:color w:val="auto"/>
+          <w:shd w:val="clear" w:color="auto" w:fill="auto"/>
+        </w:rPr>
+        <w:t xml:space="preserve"> = &lt;div&gt;Sam&lt;/div&gt;</w:t>
+      </w:r>
+    </w:p>
+    <w:p>
+      <w:pPr>
+        <w:numPr>
+          <w:ilvl w:val="0"/>
+          <w:numId w:val="0"/>
+        </w:numPr>
+        <w:ind w:leftChars="0"/>
+        <w:rPr>
+          <w:color w:val="auto"/>
+          <w:shd w:val="clear" w:color="auto" w:fill="auto"/>
+        </w:rPr>
+      </w:pPr>
+    </w:p>
+    <w:p>
+      <w:pPr>
+        <w:numPr>
+          <w:ilvl w:val="0"/>
+          <w:numId w:val="0"/>
+        </w:numPr>
+        <w:ind w:leftChars="0"/>
+        <w:rPr>
+          <w:color w:val="auto"/>
+          <w:shd w:val="clear" w:color="auto" w:fill="auto"/>
+        </w:rPr>
+      </w:pPr>
+    </w:p>
+    <w:p>
+      <w:pPr>
+        <w:numPr>
+          <w:ilvl w:val="0"/>
+          <w:numId w:val="5"/>
+        </w:numPr>
+        <w:ind w:left="420" w:leftChars="0" w:hanging="420" w:firstLineChars="0"/>
+        <w:rPr>
+          <w:color w:val="auto"/>
+          <w:shd w:val="clear" w:color="auto" w:fill="auto"/>
+        </w:rPr>
+      </w:pPr>
+      <w:r>
+        <w:rPr>
+          <w:color w:val="auto"/>
+          <w:shd w:val="clear" w:color="auto" w:fill="auto"/>
+        </w:rPr>
+        <w:t>Handle events</w:t>
+      </w:r>
+    </w:p>
+    <w:p>
+      <w:pPr>
+        <w:numPr>
+          <w:numId w:val="0"/>
+        </w:numPr>
+        <w:ind w:leftChars="0"/>
+        <w:rPr>
+          <w:color w:val="auto"/>
+          <w:shd w:val="clear" w:color="auto" w:fill="auto"/>
+        </w:rPr>
+      </w:pPr>
+      <w:r>
+        <w:rPr>
+          <w:color w:val="auto"/>
+          <w:shd w:val="clear" w:color="auto" w:fill="auto"/>
+        </w:rPr>
+        <w:t xml:space="preserve">Add event listener in JSX </w:t>
+      </w:r>
+      <w:r>
+        <w:rPr>
+          <w:color w:val="FFC000" w:themeColor="accent4"/>
+          <w:shd w:val="clear" w:color="auto" w:fill="auto"/>
+          <w14:textFill>
+            <w14:solidFill>
+              <w14:schemeClr w14:val="accent4"/>
+            </w14:solidFill>
+          </w14:textFill>
+        </w:rPr>
+        <w:t xml:space="preserve">&lt;button onClick={function_name}&gt; </w:t>
+      </w:r>
+    </w:p>
+    <w:p>
+      <w:pPr>
+        <w:numPr>
+          <w:numId w:val="0"/>
+        </w:numPr>
+        <w:ind w:leftChars="0"/>
+        <w:rPr>
+          <w:color w:val="auto"/>
+          <w:shd w:val="clear" w:color="auto" w:fill="auto"/>
+        </w:rPr>
+      </w:pPr>
+      <w:r>
+        <w:rPr>
+          <w:color w:val="auto"/>
+          <w:shd w:val="clear" w:color="auto" w:fill="auto"/>
+        </w:rPr>
+        <w:t>!!! if add () after function_name, the function will execute when the line render so don</w:t>
+      </w:r>
+      <w:r>
+        <w:rPr>
+          <w:rFonts w:hint="default"/>
+          <w:color w:val="auto"/>
+          <w:shd w:val="clear" w:color="auto" w:fill="auto"/>
+        </w:rPr>
+        <w:t>’t add ()!!!</w:t>
+      </w:r>
+    </w:p>
+    <w:p>
+      <w:pPr>
+        <w:numPr>
+          <w:numId w:val="0"/>
+        </w:numPr>
+        <w:ind w:leftChars="0"/>
+        <w:rPr>
+          <w:color w:val="auto"/>
+          <w:shd w:val="clear" w:color="auto" w:fill="auto"/>
+        </w:rPr>
+      </w:pPr>
+    </w:p>
+    <w:p>
+      <w:pPr>
+        <w:numPr>
+          <w:numId w:val="0"/>
+        </w:numPr>
+        <w:ind w:leftChars="0"/>
+        <w:rPr>
+          <w:color w:val="auto"/>
+          <w:shd w:val="clear" w:color="auto" w:fill="auto"/>
+        </w:rPr>
+      </w:pPr>
+      <w:r>
+        <w:rPr>
+          <w:color w:val="auto"/>
+          <w:shd w:val="clear" w:color="auto" w:fill="auto"/>
+        </w:rPr>
+        <w:t xml:space="preserve">Step: </w:t>
+      </w:r>
+    </w:p>
+    <w:p>
+      <w:pPr>
+        <w:numPr>
+          <w:ilvl w:val="0"/>
+          <w:numId w:val="6"/>
+        </w:numPr>
+        <w:ind w:left="425" w:leftChars="0" w:hanging="425" w:firstLineChars="0"/>
+        <w:rPr>
+          <w:color w:val="auto"/>
+          <w:shd w:val="clear" w:color="auto" w:fill="auto"/>
+        </w:rPr>
+      </w:pPr>
+      <w:r>
+        <w:rPr>
+          <w:color w:val="auto"/>
+          <w:shd w:val="clear" w:color="auto" w:fill="auto"/>
+        </w:rPr>
+        <w:t xml:space="preserve">add event listener =&gt; </w:t>
+      </w:r>
+    </w:p>
+    <w:p>
+      <w:pPr>
+        <w:numPr>
+          <w:ilvl w:val="0"/>
+          <w:numId w:val="6"/>
+        </w:numPr>
+        <w:ind w:left="425" w:leftChars="0" w:hanging="425" w:firstLineChars="0"/>
+        <w:rPr>
+          <w:color w:val="auto"/>
+          <w:shd w:val="clear" w:color="auto" w:fill="auto"/>
+        </w:rPr>
+      </w:pPr>
+      <w:r>
+        <w:rPr>
+          <w:color w:val="auto"/>
+          <w:shd w:val="clear" w:color="auto" w:fill="auto"/>
+        </w:rPr>
+        <w:t xml:space="preserve">def executed function =&gt; </w:t>
+      </w:r>
+    </w:p>
+    <w:p>
+      <w:pPr>
+        <w:numPr>
+          <w:ilvl w:val="0"/>
+          <w:numId w:val="6"/>
+        </w:numPr>
+        <w:ind w:left="425" w:leftChars="0" w:hanging="425" w:firstLineChars="0"/>
+        <w:rPr>
+          <w:color w:val="auto"/>
+          <w:shd w:val="clear" w:color="auto" w:fill="auto"/>
+        </w:rPr>
+      </w:pPr>
+      <w:r>
+        <w:rPr>
+          <w:color w:val="auto"/>
+          <w:shd w:val="clear" w:color="auto" w:fill="auto"/>
+        </w:rPr>
+        <w:t xml:space="preserve">in components use useState hook: </w:t>
+      </w:r>
+      <w:r>
+        <w:rPr>
+          <w:color w:val="FFC000" w:themeColor="accent4"/>
+          <w:shd w:val="clear" w:color="auto" w:fill="auto"/>
+          <w14:textFill>
+            <w14:solidFill>
+              <w14:schemeClr w14:val="accent4"/>
+            </w14:solidFill>
+          </w14:textFill>
+        </w:rPr>
+        <w:t>const [value, setFun] =useState(props.target)</w:t>
+      </w:r>
+      <w:r>
+        <w:rPr>
+          <w:color w:val="auto"/>
+          <w:shd w:val="clear" w:color="auto" w:fill="auto"/>
+        </w:rPr>
+        <w:t xml:space="preserve"> value=props.target, setFun = function =&gt;</w:t>
+      </w:r>
+    </w:p>
+    <w:p>
+      <w:pPr>
+        <w:numPr>
+          <w:ilvl w:val="0"/>
+          <w:numId w:val="6"/>
+        </w:numPr>
+        <w:ind w:left="425" w:leftChars="0" w:hanging="425" w:firstLineChars="0"/>
+        <w:rPr>
+          <w:color w:val="FFC000" w:themeColor="accent4"/>
+          <w:shd w:val="clear" w:color="auto" w:fill="auto"/>
+          <w14:textFill>
+            <w14:solidFill>
+              <w14:schemeClr w14:val="accent4"/>
+            </w14:solidFill>
+          </w14:textFill>
+        </w:rPr>
+      </w:pPr>
+      <w:r>
+        <w:rPr>
+          <w:color w:val="auto"/>
+          <w:shd w:val="clear" w:color="auto" w:fill="auto"/>
+        </w:rPr>
+        <w:t xml:space="preserve">in defined function use the setFun to update variable value </w:t>
+      </w:r>
+      <w:r>
+        <w:rPr>
+          <w:color w:val="FFC000" w:themeColor="accent4"/>
+          <w:shd w:val="clear" w:color="auto" w:fill="auto"/>
+          <w14:textFill>
+            <w14:solidFill>
+              <w14:schemeClr w14:val="accent4"/>
+            </w14:solidFill>
+          </w14:textFill>
+        </w:rPr>
+        <w:t>setFun(</w:t>
+      </w:r>
+      <w:r>
+        <w:rPr>
+          <w:rFonts w:hint="default"/>
+          <w:color w:val="FFC000" w:themeColor="accent4"/>
+          <w:shd w:val="clear" w:color="auto" w:fill="auto"/>
+          <w14:textFill>
+            <w14:solidFill>
+              <w14:schemeClr w14:val="accent4"/>
+            </w14:solidFill>
+          </w14:textFill>
+        </w:rPr>
+        <w:t>‘updated value’</w:t>
+      </w:r>
+      <w:r>
+        <w:rPr>
+          <w:color w:val="FFC000" w:themeColor="accent4"/>
+          <w:shd w:val="clear" w:color="auto" w:fill="auto"/>
+          <w14:textFill>
+            <w14:solidFill>
+              <w14:schemeClr w14:val="accent4"/>
+            </w14:solidFill>
+          </w14:textFill>
+        </w:rPr>
+        <w:t>)</w:t>
+      </w:r>
+    </w:p>
+    <w:p>
+      <w:pPr>
+        <w:numPr>
+          <w:ilvl w:val="0"/>
+          <w:numId w:val="6"/>
+        </w:numPr>
+        <w:ind w:left="425" w:leftChars="0" w:hanging="425" w:firstLineChars="0"/>
+        <w:rPr>
+          <w:color w:val="auto"/>
+          <w:shd w:val="clear" w:color="auto" w:fill="auto"/>
+        </w:rPr>
+      </w:pPr>
+      <w:r>
+        <w:rPr>
+          <w:color w:val="auto"/>
+          <w:shd w:val="clear" w:color="auto" w:fill="auto"/>
+        </w:rPr>
+        <w:t xml:space="preserve">JSX re-render and update the value </w:t>
+      </w:r>
+    </w:p>
+    <w:p>
+      <w:pPr>
+        <w:widowControl w:val="0"/>
+        <w:numPr>
+          <w:numId w:val="0"/>
+        </w:numPr>
+        <w:jc w:val="both"/>
+        <w:rPr>
+          <w:color w:val="auto"/>
+          <w:shd w:val="clear" w:color="auto" w:fill="auto"/>
+        </w:rPr>
+      </w:pPr>
+    </w:p>
+    <w:p>
+      <w:pPr>
+        <w:widowControl w:val="0"/>
+        <w:numPr>
+          <w:numId w:val="0"/>
+        </w:numPr>
+        <w:jc w:val="both"/>
+        <w:rPr>
+          <w:color w:val="auto"/>
+          <w:shd w:val="clear" w:color="auto" w:fill="auto"/>
+        </w:rPr>
+      </w:pPr>
+      <w:r>
+        <w:rPr>
+          <w:color w:val="auto"/>
+          <w:shd w:val="clear" w:color="auto" w:fill="auto"/>
+        </w:rPr>
+        <w:t>useState(</w:t>
+      </w:r>
+      <w:r>
+        <w:rPr>
+          <w:rFonts w:hint="default"/>
+          <w:color w:val="auto"/>
+          <w:shd w:val="clear" w:color="auto" w:fill="auto"/>
+        </w:rPr>
+        <w:t>‘’</w:t>
+      </w:r>
+      <w:r>
+        <w:rPr>
+          <w:color w:val="auto"/>
+          <w:shd w:val="clear" w:color="auto" w:fill="auto"/>
+        </w:rPr>
+        <w:t xml:space="preserve">) =&gt; return an array [1. </w:t>
+      </w:r>
+      <w:r>
+        <w:rPr>
+          <w:color w:val="FF0000"/>
+          <w:shd w:val="clear" w:color="auto" w:fill="auto"/>
+        </w:rPr>
+        <w:t>value</w:t>
+      </w:r>
+      <w:r>
+        <w:rPr>
+          <w:color w:val="auto"/>
+          <w:shd w:val="clear" w:color="auto" w:fill="auto"/>
+        </w:rPr>
+        <w:t xml:space="preserve">, 2. </w:t>
+      </w:r>
+      <w:r>
+        <w:rPr>
+          <w:color w:val="FF0000"/>
+          <w:shd w:val="clear" w:color="auto" w:fill="auto"/>
+        </w:rPr>
+        <w:t xml:space="preserve">function </w:t>
+      </w:r>
+      <w:r>
+        <w:rPr>
+          <w:color w:val="auto"/>
+          <w:shd w:val="clear" w:color="auto" w:fill="auto"/>
+        </w:rPr>
+        <w:t>used to update value]</w:t>
+      </w:r>
+    </w:p>
+    <w:p>
+      <w:pPr>
+        <w:widowControl w:val="0"/>
+        <w:numPr>
+          <w:numId w:val="0"/>
+        </w:numPr>
+        <w:jc w:val="both"/>
+        <w:rPr>
+          <w:color w:val="auto"/>
+          <w:shd w:val="clear" w:color="auto" w:fill="auto"/>
+        </w:rPr>
+      </w:pPr>
+      <w:r>
+        <w:rPr>
+          <w:color w:val="auto"/>
+          <w:shd w:val="clear" w:color="auto" w:fill="auto"/>
+        </w:rPr>
+        <w:t xml:space="preserve">When </w:t>
+      </w:r>
+      <w:r>
+        <w:rPr>
+          <w:color w:val="4472C4" w:themeColor="accent5"/>
+          <w:shd w:val="clear" w:color="auto" w:fill="auto"/>
+          <w14:textFill>
+            <w14:solidFill>
+              <w14:schemeClr w14:val="accent5"/>
+            </w14:solidFill>
+          </w14:textFill>
+        </w:rPr>
+        <w:t xml:space="preserve">fun </w:t>
+      </w:r>
+      <w:r>
+        <w:rPr>
+          <w:color w:val="auto"/>
+          <w:shd w:val="clear" w:color="auto" w:fill="auto"/>
+        </w:rPr>
+        <w:t xml:space="preserve">called in JSX =&gt; go to defined </w:t>
+      </w:r>
+      <w:r>
+        <w:rPr>
+          <w:color w:val="4472C4" w:themeColor="accent5"/>
+          <w:shd w:val="clear" w:color="auto" w:fill="auto"/>
+          <w14:textFill>
+            <w14:solidFill>
+              <w14:schemeClr w14:val="accent5"/>
+            </w14:solidFill>
+          </w14:textFill>
+        </w:rPr>
+        <w:t>function</w:t>
+      </w:r>
+      <w:r>
+        <w:rPr>
+          <w:color w:val="auto"/>
+          <w:shd w:val="clear" w:color="auto" w:fill="auto"/>
+        </w:rPr>
+        <w:t xml:space="preserve">=&gt; use </w:t>
+      </w:r>
+      <w:r>
+        <w:rPr>
+          <w:color w:val="FF0000"/>
+          <w:shd w:val="clear" w:color="auto" w:fill="auto"/>
+        </w:rPr>
+        <w:t xml:space="preserve">fun </w:t>
+      </w:r>
+      <w:r>
+        <w:rPr>
+          <w:color w:val="auto"/>
+          <w:shd w:val="clear" w:color="auto" w:fill="auto"/>
+        </w:rPr>
+        <w:t>created by useState to update the value call</w:t>
+      </w:r>
+      <w:r>
+        <w:rPr>
+          <w:color w:val="FFC000" w:themeColor="accent4"/>
+          <w:shd w:val="clear" w:color="auto" w:fill="auto"/>
+          <w14:textFill>
+            <w14:solidFill>
+              <w14:schemeClr w14:val="accent4"/>
+            </w14:solidFill>
+          </w14:textFill>
+        </w:rPr>
+        <w:t xml:space="preserve"> fun(</w:t>
+      </w:r>
+      <w:r>
+        <w:rPr>
+          <w:rFonts w:hint="default"/>
+          <w:color w:val="FFC000" w:themeColor="accent4"/>
+          <w:shd w:val="clear" w:color="auto" w:fill="auto"/>
+          <w14:textFill>
+            <w14:solidFill>
+              <w14:schemeClr w14:val="accent4"/>
+            </w14:solidFill>
+          </w14:textFill>
+        </w:rPr>
+        <w:t>‘new value’</w:t>
+      </w:r>
+      <w:r>
+        <w:rPr>
+          <w:color w:val="FFC000" w:themeColor="accent4"/>
+          <w:shd w:val="clear" w:color="auto" w:fill="auto"/>
+          <w14:textFill>
+            <w14:solidFill>
+              <w14:schemeClr w14:val="accent4"/>
+            </w14:solidFill>
+          </w14:textFill>
+        </w:rPr>
+        <w:t>)</w:t>
+      </w:r>
+      <w:r>
+        <w:rPr>
+          <w:color w:val="auto"/>
+          <w:shd w:val="clear" w:color="auto" w:fill="auto"/>
+        </w:rPr>
+        <w:t xml:space="preserve"> =&gt; REACT render the JSX again </w:t>
+      </w:r>
+    </w:p>
+    <w:p>
+      <w:pPr>
+        <w:widowControl w:val="0"/>
+        <w:numPr>
+          <w:numId w:val="0"/>
+        </w:numPr>
+        <w:jc w:val="both"/>
+        <w:rPr>
+          <w:color w:val="auto"/>
+          <w:shd w:val="clear" w:color="auto" w:fill="auto"/>
+        </w:rPr>
+      </w:pPr>
+    </w:p>
+    <w:tbl>
+      <w:tblPr>
+        <w:tblStyle w:val="4"/>
+        <w:tblW w:w="0" w:type="auto"/>
+        <w:tblInd w:w="0" w:type="dxa"/>
+        <w:tblBorders>
+          <w:top w:val="single" w:color="auto" w:sz="4" w:space="0"/>
+          <w:left w:val="single" w:color="auto" w:sz="4" w:space="0"/>
+          <w:bottom w:val="single" w:color="auto" w:sz="4" w:space="0"/>
+          <w:right w:val="single" w:color="auto" w:sz="4" w:space="0"/>
+          <w:insideH w:val="single" w:color="auto" w:sz="4" w:space="0"/>
+          <w:insideV w:val="single" w:color="auto" w:sz="4" w:space="0"/>
+        </w:tblBorders>
+        <w:tblLayout w:type="autofit"/>
+        <w:tblCellMar>
+          <w:left w:w="108" w:type="dxa"/>
+          <w:right w:w="108" w:type="dxa"/>
+        </w:tblCellMar>
+      </w:tblPr>
+      <w:tblGrid>
+        <w:gridCol w:w="8522"/>
+      </w:tblGrid>
+      <w:tr>
+        <w:tblPrEx>
+          <w:tblBorders>
+            <w:top w:val="single" w:color="auto" w:sz="4" w:space="0"/>
+            <w:left w:val="single" w:color="auto" w:sz="4" w:space="0"/>
+            <w:bottom w:val="single" w:color="auto" w:sz="4" w:space="0"/>
+            <w:right w:val="single" w:color="auto" w:sz="4" w:space="0"/>
+            <w:insideH w:val="single" w:color="auto" w:sz="4" w:space="0"/>
+            <w:insideV w:val="single" w:color="auto" w:sz="4" w:space="0"/>
+          </w:tblBorders>
+        </w:tblPrEx>
+        <w:tc>
+          <w:tcPr>
+            <w:tcW w:w="8522" w:type="dxa"/>
+          </w:tcPr>
+          <w:p>
+            <w:pPr>
+              <w:widowControl w:val="0"/>
+              <w:numPr>
+                <w:numId w:val="0"/>
+              </w:numPr>
+              <w:jc w:val="both"/>
+              <w:rPr>
+                <w:color w:val="auto"/>
+                <w:highlight w:val="green"/>
+                <w:shd w:val="clear" w:color="auto" w:fill="auto"/>
+              </w:rPr>
+            </w:pPr>
+            <w:r>
+              <w:rPr>
+                <w:color w:val="auto"/>
+                <w:highlight w:val="green"/>
+                <w:shd w:val="clear" w:color="auto" w:fill="auto"/>
+              </w:rPr>
+              <w:t>Event listener List</w:t>
+            </w:r>
+          </w:p>
+          <w:p>
+            <w:pPr>
+              <w:widowControl w:val="0"/>
+              <w:numPr>
+                <w:ilvl w:val="0"/>
+                <w:numId w:val="0"/>
+              </w:numPr>
+              <w:jc w:val="both"/>
+              <w:rPr>
+                <w:color w:val="auto"/>
+                <w:shd w:val="clear" w:color="auto" w:fill="auto"/>
+              </w:rPr>
+            </w:pPr>
+            <w:r>
+              <w:rPr>
+                <w:color w:val="auto"/>
+                <w:shd w:val="clear" w:color="auto" w:fill="auto"/>
+              </w:rPr>
+              <w:t>On</w:t>
+            </w:r>
+            <w:r>
+              <w:rPr>
+                <w:color w:val="auto"/>
+                <w:shd w:val="clear" w:color="auto" w:fill="auto"/>
+              </w:rPr>
+              <w:t>C</w:t>
+            </w:r>
+            <w:r>
+              <w:rPr>
+                <w:color w:val="auto"/>
+                <w:shd w:val="clear" w:color="auto" w:fill="auto"/>
+              </w:rPr>
+              <w:t>lick(fun) =&gt; click event</w:t>
+            </w:r>
+          </w:p>
+          <w:p>
+            <w:pPr>
+              <w:widowControl w:val="0"/>
+              <w:numPr>
+                <w:numId w:val="0"/>
+              </w:numPr>
+              <w:jc w:val="both"/>
+              <w:rPr>
+                <w:color w:val="auto"/>
+                <w:shd w:val="clear" w:color="auto" w:fill="auto"/>
+              </w:rPr>
+            </w:pPr>
+            <w:r>
+              <w:rPr>
+                <w:color w:val="auto"/>
+                <w:shd w:val="clear" w:color="auto" w:fill="auto"/>
+              </w:rPr>
+              <w:t>OnChange(fun) =&gt; input change = fun(e) =&gt; e.target.value =&gt; get current updated value</w:t>
+            </w:r>
+          </w:p>
+          <w:p>
+            <w:pPr>
+              <w:widowControl w:val="0"/>
+              <w:numPr>
+                <w:numId w:val="0"/>
+              </w:numPr>
+              <w:jc w:val="both"/>
+              <w:rPr>
+                <w:color w:val="auto"/>
+                <w:shd w:val="clear" w:color="auto" w:fill="auto"/>
+              </w:rPr>
+            </w:pPr>
+            <w:r>
+              <w:rPr>
+                <w:color w:val="auto"/>
+                <w:shd w:val="clear" w:color="auto" w:fill="auto"/>
+              </w:rPr>
+              <w:t xml:space="preserve">OnSubmit(fun) =&gt; when button in form and its type = submit </w:t>
+            </w:r>
+          </w:p>
+          <w:p>
+            <w:pPr>
+              <w:widowControl w:val="0"/>
+              <w:numPr>
+                <w:numId w:val="0"/>
+              </w:numPr>
+              <w:jc w:val="both"/>
+              <w:rPr>
+                <w:color w:val="auto"/>
+                <w:shd w:val="clear" w:color="auto" w:fill="auto"/>
+              </w:rPr>
+            </w:pPr>
+          </w:p>
+          <w:p>
+            <w:pPr>
+              <w:widowControl w:val="0"/>
+              <w:numPr>
+                <w:numId w:val="0"/>
+              </w:numPr>
+              <w:jc w:val="both"/>
+              <w:rPr>
+                <w:color w:val="auto"/>
+                <w:highlight w:val="cyan"/>
+                <w:shd w:val="clear" w:color="auto" w:fill="auto"/>
+              </w:rPr>
+            </w:pPr>
+            <w:r>
+              <w:rPr>
+                <w:color w:val="auto"/>
+                <w:highlight w:val="cyan"/>
+                <w:shd w:val="clear" w:color="auto" w:fill="auto"/>
+              </w:rPr>
+              <w:t>Event.function</w:t>
+            </w:r>
+          </w:p>
+          <w:p>
+            <w:pPr>
+              <w:widowControl w:val="0"/>
+              <w:numPr>
+                <w:numId w:val="0"/>
+              </w:numPr>
+              <w:jc w:val="both"/>
+              <w:rPr>
+                <w:color w:val="auto"/>
+                <w:shd w:val="clear" w:color="auto" w:fill="auto"/>
+              </w:rPr>
+            </w:pPr>
+            <w:r>
+              <w:rPr>
+                <w:color w:val="auto"/>
+                <w:shd w:val="clear" w:color="auto" w:fill="auto"/>
+              </w:rPr>
+              <w:t>E.preventDefault() =&gt; tell the page not reload</w:t>
+            </w:r>
+          </w:p>
+        </w:tc>
+      </w:tr>
+    </w:tbl>
+    <w:p>
+      <w:pPr>
+        <w:widowControl w:val="0"/>
+        <w:numPr>
+          <w:numId w:val="0"/>
+        </w:numPr>
+        <w:jc w:val="both"/>
+        <w:rPr>
+          <w:color w:val="auto"/>
+          <w:shd w:val="clear" w:color="auto" w:fill="auto"/>
+        </w:rPr>
+      </w:pPr>
+    </w:p>
+    <w:p>
+      <w:pPr>
+        <w:widowControl w:val="0"/>
+        <w:numPr>
+          <w:ilvl w:val="0"/>
+          <w:numId w:val="7"/>
+        </w:numPr>
+        <w:ind w:left="420" w:leftChars="0" w:hanging="420" w:firstLineChars="0"/>
+        <w:jc w:val="both"/>
+        <w:rPr>
+          <w:color w:val="auto"/>
+          <w:shd w:val="clear" w:color="auto" w:fill="auto"/>
+        </w:rPr>
+      </w:pPr>
+      <w:r>
+        <w:rPr>
+          <w:color w:val="auto"/>
+          <w:shd w:val="clear" w:color="auto" w:fill="auto"/>
+        </w:rPr>
+        <w:t>Two-way bind</w:t>
+      </w:r>
+    </w:p>
+    <w:p>
+      <w:pPr>
+        <w:widowControl w:val="0"/>
+        <w:numPr>
+          <w:numId w:val="0"/>
+        </w:numPr>
+        <w:ind w:leftChars="0"/>
+        <w:jc w:val="both"/>
+        <w:rPr>
+          <w:color w:val="auto"/>
+          <w:shd w:val="clear" w:color="auto" w:fill="auto"/>
+        </w:rPr>
+      </w:pPr>
+      <w:r>
+        <w:rPr>
+          <w:color w:val="auto"/>
+          <w:shd w:val="clear" w:color="auto" w:fill="auto"/>
+        </w:rPr>
+        <w:t xml:space="preserve">One way =&gt; when event occur =&gt; execute function =&gt; change data </w:t>
+      </w:r>
+    </w:p>
+    <w:p>
+      <w:pPr>
+        <w:widowControl w:val="0"/>
+        <w:numPr>
+          <w:numId w:val="0"/>
+        </w:numPr>
+        <w:jc w:val="both"/>
+        <w:rPr>
+          <w:color w:val="auto"/>
+          <w:shd w:val="clear" w:color="auto" w:fill="auto"/>
+        </w:rPr>
+      </w:pPr>
+      <w:r>
+        <w:rPr>
+          <w:color w:val="auto"/>
+          <w:shd w:val="clear" w:color="auto" w:fill="auto"/>
+        </w:rPr>
+        <w:t xml:space="preserve">Two way =&gt; when data change re-render JSX set value = useState()[0] </w:t>
+      </w:r>
+    </w:p>
+    <w:p>
+      <w:pPr>
+        <w:widowControl w:val="0"/>
+        <w:numPr>
+          <w:numId w:val="0"/>
+        </w:numPr>
+        <w:jc w:val="both"/>
+        <w:rPr>
+          <w:color w:val="auto"/>
+          <w:shd w:val="clear" w:color="auto" w:fill="auto"/>
+        </w:rPr>
+      </w:pPr>
+    </w:p>
+    <w:p>
+      <w:pPr>
+        <w:widowControl w:val="0"/>
+        <w:numPr>
+          <w:numId w:val="0"/>
+        </w:numPr>
+        <w:jc w:val="both"/>
+        <w:rPr>
+          <w:rFonts w:hint="default"/>
+          <w:color w:val="auto"/>
+          <w:shd w:val="clear" w:color="auto" w:fill="auto"/>
+        </w:rPr>
+      </w:pPr>
+      <w:r>
+        <w:rPr>
+          <w:color w:val="auto"/>
+          <w:shd w:val="clear" w:color="auto" w:fill="auto"/>
+        </w:rPr>
+        <w:t>! Use useState()[1], which is a setFun to reset date like setTitle(</w:t>
+      </w:r>
+      <w:r>
+        <w:rPr>
+          <w:rFonts w:hint="default"/>
+          <w:color w:val="auto"/>
+          <w:shd w:val="clear" w:color="auto" w:fill="auto"/>
+        </w:rPr>
+        <w:t>‘’</w:t>
+      </w:r>
+      <w:r>
+        <w:rPr>
+          <w:color w:val="auto"/>
+          <w:shd w:val="clear" w:color="auto" w:fill="auto"/>
+        </w:rPr>
+        <w:t xml:space="preserve">) =&gt; make title = </w:t>
+      </w:r>
+      <w:r>
+        <w:rPr>
+          <w:rFonts w:hint="default"/>
+          <w:color w:val="auto"/>
+          <w:shd w:val="clear" w:color="auto" w:fill="auto"/>
+        </w:rPr>
+        <w:t>‘’</w:t>
+      </w:r>
+    </w:p>
+    <w:p>
+      <w:pPr>
+        <w:widowControl w:val="0"/>
+        <w:numPr>
+          <w:ilvl w:val="0"/>
+          <w:numId w:val="7"/>
+        </w:numPr>
+        <w:ind w:left="420" w:leftChars="0" w:hanging="420" w:firstLineChars="0"/>
+        <w:jc w:val="both"/>
+        <w:rPr>
+          <w:rFonts w:hint="default"/>
+          <w:color w:val="auto"/>
+          <w:shd w:val="clear" w:color="auto" w:fill="auto"/>
+        </w:rPr>
+      </w:pPr>
+      <w:r>
+        <w:rPr>
+          <w:rFonts w:hint="default"/>
+          <w:color w:val="auto"/>
+          <w:shd w:val="clear" w:color="auto" w:fill="auto"/>
+        </w:rPr>
+        <w:t xml:space="preserve">Pass Data from child to parent </w:t>
+      </w:r>
+    </w:p>
+    <w:p>
+      <w:pPr>
+        <w:widowControl w:val="0"/>
+        <w:numPr>
+          <w:numId w:val="0"/>
+        </w:numPr>
+        <w:ind w:leftChars="0"/>
+        <w:jc w:val="both"/>
+        <w:rPr>
+          <w:rFonts w:hint="default"/>
+          <w:color w:val="auto"/>
+          <w:shd w:val="clear" w:color="auto" w:fill="auto"/>
+        </w:rPr>
+      </w:pPr>
+      <w:r>
+        <w:rPr>
+          <w:rFonts w:hint="default"/>
+          <w:color w:val="auto"/>
+          <w:shd w:val="clear" w:color="auto" w:fill="auto"/>
+        </w:rPr>
+        <w:t>Parent to child =&gt; use props</w:t>
+      </w:r>
+    </w:p>
+    <w:p>
+      <w:pPr>
+        <w:widowControl w:val="0"/>
+        <w:numPr>
+          <w:numId w:val="0"/>
+        </w:numPr>
+        <w:ind w:leftChars="0"/>
+        <w:jc w:val="both"/>
+        <w:rPr>
+          <w:rFonts w:hint="default"/>
+          <w:color w:val="auto"/>
+          <w:shd w:val="clear" w:color="auto" w:fill="auto"/>
+        </w:rPr>
+      </w:pPr>
+      <w:r>
+        <w:rPr>
+          <w:rFonts w:hint="default"/>
+          <w:color w:val="auto"/>
+          <w:shd w:val="clear" w:color="auto" w:fill="auto"/>
+        </w:rPr>
+        <w:t xml:space="preserve">Child to parent =&gt; complex </w:t>
+      </w:r>
+    </w:p>
+    <w:p>
+      <w:pPr>
+        <w:widowControl w:val="0"/>
+        <w:numPr>
+          <w:numId w:val="0"/>
+        </w:numPr>
+        <w:ind w:leftChars="0"/>
+        <w:jc w:val="both"/>
+        <w:rPr>
+          <w:rFonts w:hint="default"/>
+          <w:color w:val="auto"/>
+          <w:shd w:val="clear" w:color="auto" w:fill="auto"/>
+        </w:rPr>
+      </w:pPr>
+    </w:p>
+    <w:p>
+      <w:pPr>
+        <w:widowControl w:val="0"/>
+        <w:numPr>
+          <w:numId w:val="0"/>
+        </w:numPr>
+        <w:ind w:leftChars="0"/>
+        <w:jc w:val="both"/>
+        <w:rPr>
+          <w:rFonts w:hint="default"/>
+          <w:color w:val="auto"/>
+          <w:shd w:val="clear" w:color="auto" w:fill="auto"/>
+        </w:rPr>
+      </w:pPr>
+      <w:r>
+        <w:rPr>
+          <w:rFonts w:hint="default"/>
+          <w:color w:val="auto"/>
+          <w:shd w:val="clear" w:color="auto" w:fill="auto"/>
+        </w:rPr>
+        <w:t xml:space="preserve">Define in Parent </w:t>
+      </w:r>
+    </w:p>
+    <w:p>
+      <w:pPr>
+        <w:widowControl w:val="0"/>
+        <w:numPr>
+          <w:ilvl w:val="0"/>
+          <w:numId w:val="8"/>
+        </w:numPr>
+        <w:ind w:leftChars="0"/>
+        <w:jc w:val="both"/>
+        <w:rPr>
+          <w:rFonts w:hint="default"/>
+          <w:color w:val="auto"/>
+          <w:shd w:val="clear" w:color="auto" w:fill="auto"/>
+        </w:rPr>
+      </w:pPr>
+      <w:r>
+        <w:rPr>
+          <w:rFonts w:hint="default"/>
+          <w:color w:val="auto"/>
+          <w:shd w:val="clear" w:color="auto" w:fill="auto"/>
+        </w:rPr>
+        <w:t xml:space="preserve">in Child JSX add a props &lt;Child </w:t>
+      </w:r>
+      <w:r>
+        <w:rPr>
+          <w:rFonts w:hint="default"/>
+          <w:color w:val="auto"/>
+          <w:highlight w:val="green"/>
+          <w:shd w:val="clear" w:color="auto" w:fill="auto"/>
+        </w:rPr>
+        <w:t>props_name</w:t>
+      </w:r>
+      <w:r>
+        <w:rPr>
+          <w:rFonts w:hint="default"/>
+          <w:color w:val="auto"/>
+          <w:shd w:val="clear" w:color="auto" w:fill="auto"/>
+        </w:rPr>
+        <w:t>={</w:t>
+      </w:r>
+      <w:r>
+        <w:rPr>
+          <w:rFonts w:hint="default"/>
+          <w:color w:val="auto"/>
+          <w:highlight w:val="red"/>
+          <w:shd w:val="clear" w:color="auto" w:fill="auto"/>
+        </w:rPr>
+        <w:t>function</w:t>
+      </w:r>
+      <w:r>
+        <w:rPr>
+          <w:rFonts w:hint="default"/>
+          <w:color w:val="auto"/>
+          <w:shd w:val="clear" w:color="auto" w:fill="auto"/>
+        </w:rPr>
+        <w:t>}&gt;</w:t>
+      </w:r>
+    </w:p>
+    <w:p>
+      <w:pPr>
+        <w:widowControl w:val="0"/>
+        <w:numPr>
+          <w:ilvl w:val="0"/>
+          <w:numId w:val="8"/>
+        </w:numPr>
+        <w:ind w:leftChars="0"/>
+        <w:jc w:val="both"/>
+        <w:rPr>
+          <w:rFonts w:hint="default"/>
+          <w:color w:val="auto"/>
+          <w:shd w:val="clear" w:color="auto" w:fill="auto"/>
+        </w:rPr>
+      </w:pPr>
+      <w:r>
+        <w:rPr>
+          <w:rFonts w:hint="default"/>
+          <w:color w:val="auto"/>
+          <w:shd w:val="clear" w:color="auto" w:fill="auto"/>
+        </w:rPr>
+        <w:t xml:space="preserve">Def the </w:t>
+      </w:r>
+      <w:r>
+        <w:rPr>
+          <w:rFonts w:hint="default"/>
+          <w:color w:val="auto"/>
+          <w:highlight w:val="red"/>
+          <w:shd w:val="clear" w:color="auto" w:fill="auto"/>
+        </w:rPr>
+        <w:t xml:space="preserve">function </w:t>
+      </w:r>
+      <w:r>
+        <w:rPr>
+          <w:rFonts w:hint="default"/>
+          <w:color w:val="auto"/>
+          <w:shd w:val="clear" w:color="auto" w:fill="auto"/>
+        </w:rPr>
+        <w:t>in Parent</w:t>
+      </w:r>
+    </w:p>
+    <w:p>
+      <w:pPr>
+        <w:widowControl w:val="0"/>
+        <w:numPr>
+          <w:numId w:val="0"/>
+        </w:numPr>
+        <w:jc w:val="both"/>
+        <w:rPr>
+          <w:rFonts w:hint="default"/>
+          <w:color w:val="auto"/>
+          <w:shd w:val="clear" w:color="auto" w:fill="auto"/>
+        </w:rPr>
+      </w:pPr>
+      <w:r>
+        <w:rPr>
+          <w:rFonts w:hint="default"/>
+          <w:color w:val="auto"/>
+          <w:shd w:val="clear" w:color="auto" w:fill="auto"/>
+        </w:rPr>
+        <w:t xml:space="preserve">2.1 const </w:t>
+      </w:r>
+      <w:r>
+        <w:rPr>
+          <w:rFonts w:hint="default"/>
+          <w:color w:val="auto"/>
+          <w:highlight w:val="red"/>
+          <w:shd w:val="clear" w:color="auto" w:fill="auto"/>
+        </w:rPr>
+        <w:t xml:space="preserve">function </w:t>
+      </w:r>
+      <w:r>
+        <w:rPr>
+          <w:rFonts w:hint="default"/>
+          <w:color w:val="auto"/>
+          <w:shd w:val="clear" w:color="auto" w:fill="auto"/>
+        </w:rPr>
+        <w:t>= (</w:t>
+      </w:r>
+      <w:r>
+        <w:rPr>
+          <w:rFonts w:hint="default"/>
+          <w:color w:val="auto"/>
+          <w:highlight w:val="yellow"/>
+          <w:shd w:val="clear" w:color="auto" w:fill="auto"/>
+        </w:rPr>
+        <w:t>data we needed in child</w:t>
+      </w:r>
+      <w:r>
+        <w:rPr>
+          <w:rFonts w:hint="default"/>
+          <w:color w:val="auto"/>
+          <w:shd w:val="clear" w:color="auto" w:fill="auto"/>
+        </w:rPr>
+        <w:t xml:space="preserve">) =&gt; {const </w:t>
+      </w:r>
+      <w:r>
+        <w:rPr>
+          <w:rFonts w:hint="default"/>
+          <w:color w:val="auto"/>
+          <w:highlight w:val="blue"/>
+          <w:shd w:val="clear" w:color="auto" w:fill="auto"/>
+        </w:rPr>
+        <w:t>x</w:t>
+      </w:r>
+      <w:r>
+        <w:rPr>
+          <w:rFonts w:hint="default"/>
+          <w:color w:val="auto"/>
+          <w:shd w:val="clear" w:color="auto" w:fill="auto"/>
+        </w:rPr>
+        <w:t xml:space="preserve"> = {...data we needed in child}}</w:t>
+      </w:r>
+    </w:p>
+    <w:p>
+      <w:pPr>
+        <w:widowControl w:val="0"/>
+        <w:numPr>
+          <w:numId w:val="0"/>
+        </w:numPr>
+        <w:jc w:val="both"/>
+        <w:rPr>
+          <w:rFonts w:hint="default"/>
+          <w:color w:val="auto"/>
+          <w:shd w:val="clear" w:color="auto" w:fill="auto"/>
+        </w:rPr>
+      </w:pPr>
+      <w:r>
+        <w:rPr>
+          <w:rFonts w:hint="default"/>
+          <w:color w:val="FFC000" w:themeColor="accent4"/>
+          <w:shd w:val="clear" w:color="auto" w:fill="auto"/>
+          <w14:textFill>
+            <w14:solidFill>
+              <w14:schemeClr w14:val="accent4"/>
+            </w14:solidFill>
+          </w14:textFill>
+        </w:rPr>
+        <w:t xml:space="preserve">Const </w:t>
+      </w:r>
+      <w:r>
+        <w:rPr>
+          <w:rFonts w:hint="default"/>
+          <w:color w:val="FFC000" w:themeColor="accent4"/>
+          <w:highlight w:val="red"/>
+          <w:shd w:val="clear" w:color="auto" w:fill="auto"/>
+          <w14:textFill>
+            <w14:solidFill>
+              <w14:schemeClr w14:val="accent4"/>
+            </w14:solidFill>
+          </w14:textFill>
+        </w:rPr>
+        <w:t xml:space="preserve">function </w:t>
+      </w:r>
+      <w:r>
+        <w:rPr>
+          <w:rFonts w:hint="default"/>
+          <w:color w:val="FFC000" w:themeColor="accent4"/>
+          <w:shd w:val="clear" w:color="auto" w:fill="auto"/>
+          <w14:textFill>
+            <w14:solidFill>
+              <w14:schemeClr w14:val="accent4"/>
+            </w14:solidFill>
+          </w14:textFill>
+        </w:rPr>
+        <w:t xml:space="preserve">= (data) =&gt; {const </w:t>
+      </w:r>
+      <w:r>
+        <w:rPr>
+          <w:rFonts w:hint="default"/>
+          <w:color w:val="FFC000" w:themeColor="accent4"/>
+          <w:highlight w:val="blue"/>
+          <w:shd w:val="clear" w:color="auto" w:fill="auto"/>
+          <w14:textFill>
+            <w14:solidFill>
+              <w14:schemeClr w14:val="accent4"/>
+            </w14:solidFill>
+          </w14:textFill>
+        </w:rPr>
+        <w:t xml:space="preserve">data </w:t>
+      </w:r>
+      <w:r>
+        <w:rPr>
+          <w:rFonts w:hint="default"/>
+          <w:color w:val="FFC000" w:themeColor="accent4"/>
+          <w:shd w:val="clear" w:color="auto" w:fill="auto"/>
+          <w14:textFill>
+            <w14:solidFill>
+              <w14:schemeClr w14:val="accent4"/>
+            </w14:solidFill>
+          </w14:textFill>
+        </w:rPr>
+        <w:t>= {...data}}</w:t>
+      </w:r>
+      <w:r>
+        <w:rPr>
+          <w:rFonts w:hint="default"/>
+          <w:color w:val="auto"/>
+          <w:shd w:val="clear" w:color="auto" w:fill="auto"/>
+        </w:rPr>
+        <w:t xml:space="preserve"> //here we get data from child</w:t>
+      </w:r>
+    </w:p>
+    <w:p>
+      <w:pPr>
+        <w:widowControl w:val="0"/>
+        <w:numPr>
+          <w:numId w:val="0"/>
+        </w:numPr>
+        <w:jc w:val="both"/>
+        <w:rPr>
+          <w:rFonts w:hint="default"/>
+          <w:color w:val="auto"/>
+          <w:shd w:val="clear" w:color="auto" w:fill="auto"/>
+        </w:rPr>
+      </w:pPr>
+    </w:p>
+    <w:p>
+      <w:pPr>
+        <w:widowControl w:val="0"/>
+        <w:numPr>
+          <w:ilvl w:val="0"/>
+          <w:numId w:val="8"/>
+        </w:numPr>
+        <w:ind w:left="0" w:leftChars="0"/>
+        <w:jc w:val="both"/>
+        <w:rPr>
+          <w:rFonts w:hint="default"/>
+          <w:color w:val="auto"/>
+          <w:shd w:val="clear" w:color="auto" w:fill="auto"/>
+        </w:rPr>
+      </w:pPr>
+      <w:r>
+        <w:rPr>
+          <w:rFonts w:hint="default"/>
+          <w:color w:val="auto"/>
+          <w:shd w:val="clear" w:color="auto" w:fill="auto"/>
+        </w:rPr>
+        <w:t xml:space="preserve">go back to child, </w:t>
+      </w:r>
+      <w:r>
+        <w:rPr>
+          <w:rFonts w:hint="default"/>
+          <w:color w:val="auto"/>
+          <w:highlight w:val="magenta"/>
+          <w:shd w:val="clear" w:color="auto" w:fill="auto"/>
+        </w:rPr>
+        <w:t>props.props_name</w:t>
+      </w:r>
+      <w:r>
+        <w:rPr>
+          <w:rFonts w:hint="default"/>
+          <w:color w:val="auto"/>
+          <w:shd w:val="clear" w:color="auto" w:fill="auto"/>
+        </w:rPr>
+        <w:t>(</w:t>
+      </w:r>
+      <w:r>
+        <w:rPr>
+          <w:rFonts w:hint="default"/>
+          <w:color w:val="auto"/>
+          <w:highlight w:val="blue"/>
+          <w:shd w:val="clear" w:color="auto" w:fill="auto"/>
+        </w:rPr>
+        <w:t>data in child</w:t>
+      </w:r>
+      <w:r>
+        <w:rPr>
+          <w:rFonts w:hint="default"/>
+          <w:color w:val="auto"/>
+          <w:shd w:val="clear" w:color="auto" w:fill="auto"/>
+        </w:rPr>
+        <w:t>). tranfer data in child to parent and store in x</w:t>
+      </w:r>
+    </w:p>
+    <w:p>
+      <w:pPr>
+        <w:widowControl w:val="0"/>
+        <w:numPr>
+          <w:numId w:val="0"/>
+        </w:numPr>
+        <w:jc w:val="both"/>
+        <w:rPr>
+          <w:rFonts w:hint="default"/>
+          <w:color w:val="auto"/>
+          <w:shd w:val="clear" w:color="auto" w:fill="auto"/>
+        </w:rPr>
+      </w:pPr>
       <w:bookmarkStart w:id="0" w:name="_GoBack"/>
       <w:bookmarkEnd w:id="0"/>
-      <w:r>
-        <w:rPr>
-          <w:color w:val="auto"/>
-          <w:shd w:val="clear" w:color="auto" w:fill="auto"/>
-        </w:rPr>
-        <w:t>n use it in {props.xxx} xxx from Parent.js</w:t>
-      </w:r>
-    </w:p>
-    <w:p>
-      <w:pPr>
-        <w:numPr>
-          <w:numId w:val="0"/>
-        </w:numPr>
-        <w:ind w:leftChars="0"/>
-        <w:rPr>
-          <w:color w:val="auto"/>
-          <w:shd w:val="clear" w:color="auto" w:fill="auto"/>
-        </w:rPr>
-      </w:pPr>
-    </w:p>
-    <w:p>
-      <w:pPr>
-        <w:numPr>
-          <w:numId w:val="0"/>
-        </w:numPr>
-        <w:ind w:leftChars="0"/>
-        <w:rPr>
-          <w:color w:val="FFC000" w:themeColor="accent4"/>
-          <w:shd w:val="clear" w:color="auto" w:fill="auto"/>
-          <w14:textFill>
-            <w14:solidFill>
-              <w14:schemeClr w14:val="accent4"/>
-            </w14:solidFill>
-          </w14:textFill>
-        </w:rPr>
-      </w:pPr>
-      <w:r>
-        <w:rPr>
-          <w:color w:val="auto"/>
-          <w:shd w:val="clear" w:color="auto" w:fill="auto"/>
-        </w:rPr>
-        <w:t xml:space="preserve">App.js =&gt; </w:t>
-      </w:r>
-      <w:r>
-        <w:rPr>
-          <w:color w:val="FFC000" w:themeColor="accent4"/>
-          <w:shd w:val="clear" w:color="auto" w:fill="auto"/>
-          <w14:textFill>
-            <w14:solidFill>
-              <w14:schemeClr w14:val="accent4"/>
-            </w14:solidFill>
-          </w14:textFill>
-        </w:rPr>
-        <w:t>const obj = {name:</w:t>
-      </w:r>
-      <w:r>
-        <w:rPr>
-          <w:rFonts w:hint="default"/>
-          <w:color w:val="FFC000" w:themeColor="accent4"/>
-          <w:shd w:val="clear" w:color="auto" w:fill="auto"/>
-          <w14:textFill>
-            <w14:solidFill>
-              <w14:schemeClr w14:val="accent4"/>
-            </w14:solidFill>
-          </w14:textFill>
-        </w:rPr>
-        <w:t>’Sam’, age:12</w:t>
-      </w:r>
-      <w:r>
-        <w:rPr>
-          <w:color w:val="FFC000" w:themeColor="accent4"/>
-          <w:shd w:val="clear" w:color="auto" w:fill="auto"/>
-          <w14:textFill>
-            <w14:solidFill>
-              <w14:schemeClr w14:val="accent4"/>
-            </w14:solidFill>
-          </w14:textFill>
-        </w:rPr>
-        <w:t>}</w:t>
-      </w:r>
-      <w:r>
-        <w:rPr>
-          <w:color w:val="auto"/>
-          <w:shd w:val="clear" w:color="auto" w:fill="auto"/>
-        </w:rPr>
-        <w:t xml:space="preserve"> =&gt; </w:t>
-      </w:r>
-      <w:r>
-        <w:rPr>
-          <w:color w:val="FFC000" w:themeColor="accent4"/>
-          <w:shd w:val="clear" w:color="auto" w:fill="auto"/>
-          <w14:textFill>
-            <w14:solidFill>
-              <w14:schemeClr w14:val="accent4"/>
-            </w14:solidFill>
-          </w14:textFill>
-        </w:rPr>
-        <w:t>&lt;Child name={obj.name}&gt;&lt;/Child&gt;</w:t>
-      </w:r>
-    </w:p>
-    <w:p>
-      <w:pPr>
-        <w:numPr>
-          <w:numId w:val="0"/>
-        </w:numPr>
-        <w:ind w:leftChars="0"/>
-        <w:rPr>
-          <w:color w:val="auto"/>
-          <w:shd w:val="clear" w:color="auto" w:fill="auto"/>
-        </w:rPr>
-      </w:pPr>
-      <w:r>
-        <w:rPr>
-          <w:color w:val="auto"/>
-          <w:shd w:val="clear" w:color="auto" w:fill="auto"/>
-        </w:rPr>
-        <w:t xml:space="preserve">Child.js=&gt; </w:t>
-      </w:r>
-      <w:r>
-        <w:rPr>
-          <w:color w:val="FFC000" w:themeColor="accent4"/>
-          <w:shd w:val="clear" w:color="auto" w:fill="auto"/>
-          <w14:textFill>
-            <w14:solidFill>
-              <w14:schemeClr w14:val="accent4"/>
-            </w14:solidFill>
-          </w14:textFill>
-        </w:rPr>
-        <w:t>function child(props)</w:t>
-      </w:r>
-      <w:r>
-        <w:rPr>
-          <w:color w:val="auto"/>
-          <w:shd w:val="clear" w:color="auto" w:fill="auto"/>
-        </w:rPr>
-        <w:t xml:space="preserve"> =&gt; </w:t>
-      </w:r>
-      <w:r>
-        <w:rPr>
-          <w:color w:val="FFC000" w:themeColor="accent4"/>
-          <w:shd w:val="clear" w:color="auto" w:fill="auto"/>
-          <w14:textFill>
-            <w14:solidFill>
-              <w14:schemeClr w14:val="accent4"/>
-            </w14:solidFill>
-          </w14:textFill>
-        </w:rPr>
-        <w:t>&lt;div&gt;{props.name}&lt;/div&gt;</w:t>
-      </w:r>
-      <w:r>
-        <w:rPr>
-          <w:color w:val="auto"/>
-          <w:shd w:val="clear" w:color="auto" w:fill="auto"/>
-        </w:rPr>
-        <w:t xml:space="preserve"> = &lt;div&gt;Sam&lt;/div&gt;</w:t>
-      </w:r>
     </w:p>
     <w:sectPr>
       <w:pgSz w:w="11906" w:h="16838"/>
@@ -1081,6 +2387,52 @@
       </w:rPr>
     </w:lvl>
   </w:abstractNum>
+  <w:abstractNum w:abstractNumId="5">
+    <w:nsid w:val="60937217"/>
+    <w:multiLevelType w:val="singleLevel"/>
+    <w:tmpl w:val="60937217"/>
+    <w:lvl w:ilvl="0" w:tentative="0">
+      <w:start w:val="1"/>
+      <w:numFmt w:val="decimal"/>
+      <w:lvlText w:val="%1."/>
+      <w:lvlJc w:val="left"/>
+      <w:pPr>
+        <w:ind w:left="425" w:leftChars="0" w:hanging="425" w:firstLineChars="0"/>
+      </w:pPr>
+      <w:rPr>
+        <w:rFonts w:hint="default"/>
+      </w:rPr>
+    </w:lvl>
+  </w:abstractNum>
+  <w:abstractNum w:abstractNumId="6">
+    <w:nsid w:val="60938CAC"/>
+    <w:multiLevelType w:val="singleLevel"/>
+    <w:tmpl w:val="60938CAC"/>
+    <w:lvl w:ilvl="0" w:tentative="0">
+      <w:start w:val="1"/>
+      <w:numFmt w:val="bullet"/>
+      <w:lvlText w:val=""/>
+      <w:lvlJc w:val="left"/>
+      <w:pPr>
+        <w:ind w:left="420" w:leftChars="0" w:hanging="420" w:firstLineChars="0"/>
+      </w:pPr>
+      <w:rPr>
+        <w:rFonts w:hint="default" w:ascii="Wingdings" w:hAnsi="Wingdings"/>
+      </w:rPr>
+    </w:lvl>
+  </w:abstractNum>
+  <w:abstractNum w:abstractNumId="7">
+    <w:nsid w:val="609391F7"/>
+    <w:multiLevelType w:val="singleLevel"/>
+    <w:tmpl w:val="609391F7"/>
+    <w:lvl w:ilvl="0" w:tentative="0">
+      <w:start w:val="1"/>
+      <w:numFmt w:val="decimal"/>
+      <w:suff w:val="space"/>
+      <w:lvlText w:val="%1."/>
+      <w:lvlJc w:val="left"/>
+    </w:lvl>
+  </w:abstractNum>
   <w:num w:numId="1">
     <w:abstractNumId w:val="2"/>
   </w:num>
@@ -1095,6 +2447,15 @@
   </w:num>
   <w:num w:numId="5">
     <w:abstractNumId w:val="4"/>
+  </w:num>
+  <w:num w:numId="6">
+    <w:abstractNumId w:val="5"/>
+  </w:num>
+  <w:num w:numId="7">
+    <w:abstractNumId w:val="6"/>
+  </w:num>
+  <w:num w:numId="8">
+    <w:abstractNumId w:val="7"/>
   </w:num>
 </w:numbering>
 </file>
@@ -1174,7 +2535,7 @@
     <w:lsdException w:qFormat="1" w:unhideWhenUsed="0" w:uiPriority="0" w:semiHidden="0" w:name="Title"/>
     <w:lsdException w:unhideWhenUsed="0" w:uiPriority="0" w:semiHidden="0" w:name="Closing"/>
     <w:lsdException w:unhideWhenUsed="0" w:uiPriority="0" w:semiHidden="0" w:name="Signature"/>
-    <w:lsdException w:unhideWhenUsed="0" w:uiPriority="0" w:name="Default Paragraph Font"/>
+    <w:lsdException w:qFormat="1" w:unhideWhenUsed="0" w:uiPriority="0" w:name="Default Paragraph Font"/>
     <w:lsdException w:unhideWhenUsed="0" w:uiPriority="0" w:semiHidden="0" w:name="Body Text"/>
     <w:lsdException w:unhideWhenUsed="0" w:uiPriority="0" w:semiHidden="0" w:name="Body Text Indent"/>
     <w:lsdException w:unhideWhenUsed="0" w:uiPriority="0" w:semiHidden="0" w:name="List Continue"/>
@@ -1212,7 +2573,7 @@
     <w:lsdException w:unhideWhenUsed="0" w:uiPriority="0" w:semiHidden="0" w:name="HTML Sample"/>
     <w:lsdException w:unhideWhenUsed="0" w:uiPriority="0" w:semiHidden="0" w:name="HTML Typewriter"/>
     <w:lsdException w:unhideWhenUsed="0" w:uiPriority="0" w:semiHidden="0" w:name="HTML Variable"/>
-    <w:lsdException w:unhideWhenUsed="0" w:uiPriority="0" w:name="Normal Table"/>
+    <w:lsdException w:qFormat="1" w:unhideWhenUsed="0" w:uiPriority="0" w:name="Normal Table"/>
     <w:lsdException w:unhideWhenUsed="0" w:uiPriority="0" w:semiHidden="0" w:name="annotation subject"/>
     <w:lsdException w:unhideWhenUsed="0" w:uiPriority="0" w:semiHidden="0" w:name="Table Simple 1"/>
     <w:lsdException w:unhideWhenUsed="0" w:uiPriority="0" w:semiHidden="0" w:name="Table Simple 2"/>
@@ -1377,11 +2738,13 @@
   <w:style w:type="character" w:default="1" w:styleId="2">
     <w:name w:val="Default Paragraph Font"/>
     <w:semiHidden/>
+    <w:qFormat/>
     <w:uiPriority w:val="0"/>
   </w:style>
   <w:style w:type="table" w:default="1" w:styleId="3">
     <w:name w:val="Normal Table"/>
     <w:semiHidden/>
+    <w:qFormat/>
     <w:uiPriority w:val="0"/>
     <w:tblPr>
       <w:tblCellMar>
@@ -1390,6 +2753,25 @@
         <w:bottom w:w="0" w:type="dxa"/>
         <w:right w:w="108" w:type="dxa"/>
       </w:tblCellMar>
+    </w:tblPr>
+  </w:style>
+  <w:style w:type="table" w:styleId="4">
+    <w:name w:val="Table Grid"/>
+    <w:basedOn w:val="3"/>
+    <w:uiPriority w:val="0"/>
+    <w:pPr>
+      <w:widowControl w:val="0"/>
+      <w:jc w:val="both"/>
+    </w:pPr>
+    <w:tblPr>
+      <w:tblBorders>
+        <w:top w:val="single" w:color="auto" w:sz="4" w:space="0"/>
+        <w:left w:val="single" w:color="auto" w:sz="4" w:space="0"/>
+        <w:bottom w:val="single" w:color="auto" w:sz="4" w:space="0"/>
+        <w:right w:val="single" w:color="auto" w:sz="4" w:space="0"/>
+        <w:insideH w:val="single" w:color="auto" w:sz="4" w:space="0"/>
+        <w:insideV w:val="single" w:color="auto" w:sz="4" w:space="0"/>
+      </w:tblBorders>
     </w:tblPr>
   </w:style>
 </w:styles>

</xml_diff>

<commit_message>
state management and tranfer data between parent and child components
</commit_message>
<xml_diff>
--- a/React components.docx
+++ b/React components.docx
@@ -357,6 +357,7 @@
     <w:p>
       <w:pPr>
         <w:numPr>
+          <w:ilvl w:val="0"/>
           <w:numId w:val="0"/>
         </w:numPr>
         <w:ind w:leftChars="0"/>
@@ -1066,6 +1067,7 @@
     <w:p>
       <w:pPr>
         <w:numPr>
+          <w:ilvl w:val="0"/>
           <w:numId w:val="0"/>
         </w:numPr>
         <w:ind w:leftChars="0"/>
@@ -1097,6 +1099,7 @@
     <w:p>
       <w:pPr>
         <w:numPr>
+          <w:ilvl w:val="0"/>
           <w:numId w:val="0"/>
         </w:numPr>
         <w:ind w:leftChars="0"/>
@@ -1124,18 +1127,20 @@
     <w:p>
       <w:pPr>
         <w:numPr>
-          <w:numId w:val="0"/>
-        </w:numPr>
-        <w:ind w:leftChars="0"/>
-        <w:rPr>
-          <w:color w:val="auto"/>
-          <w:shd w:val="clear" w:color="auto" w:fill="auto"/>
-        </w:rPr>
-      </w:pPr>
-    </w:p>
-    <w:p>
-      <w:pPr>
-        <w:numPr>
+          <w:ilvl w:val="0"/>
+          <w:numId w:val="0"/>
+        </w:numPr>
+        <w:ind w:leftChars="0"/>
+        <w:rPr>
+          <w:color w:val="auto"/>
+          <w:shd w:val="clear" w:color="auto" w:fill="auto"/>
+        </w:rPr>
+      </w:pPr>
+    </w:p>
+    <w:p>
+      <w:pPr>
+        <w:numPr>
+          <w:ilvl w:val="0"/>
           <w:numId w:val="0"/>
         </w:numPr>
         <w:ind w:leftChars="0"/>
@@ -1315,203 +1320,10 @@
     </w:p>
     <w:p>
       <w:pPr>
-        <w:widowControl w:val="0"/>
-        <w:numPr>
-          <w:numId w:val="0"/>
-        </w:numPr>
-        <w:jc w:val="both"/>
-        <w:rPr>
-          <w:color w:val="auto"/>
-          <w:shd w:val="clear" w:color="auto" w:fill="auto"/>
-        </w:rPr>
-      </w:pPr>
-    </w:p>
-    <w:p>
-      <w:pPr>
-        <w:widowControl w:val="0"/>
-        <w:numPr>
-          <w:numId w:val="0"/>
-        </w:numPr>
-        <w:jc w:val="both"/>
-        <w:rPr>
-          <w:color w:val="auto"/>
-          <w:shd w:val="clear" w:color="auto" w:fill="auto"/>
-        </w:rPr>
-      </w:pPr>
-      <w:r>
-        <w:rPr>
-          <w:color w:val="auto"/>
-          <w:shd w:val="clear" w:color="auto" w:fill="auto"/>
-        </w:rPr>
-        <w:t>useState(</w:t>
-      </w:r>
-      <w:r>
-        <w:rPr>
-          <w:rFonts w:hint="default"/>
-          <w:color w:val="auto"/>
-          <w:shd w:val="clear" w:color="auto" w:fill="auto"/>
-        </w:rPr>
-        <w:t>‘’</w:t>
-      </w:r>
-      <w:r>
-        <w:rPr>
-          <w:color w:val="auto"/>
-          <w:shd w:val="clear" w:color="auto" w:fill="auto"/>
-        </w:rPr>
-        <w:t xml:space="preserve">) =&gt; return an array [1. </w:t>
-      </w:r>
-      <w:r>
-        <w:rPr>
-          <w:color w:val="FF0000"/>
-          <w:shd w:val="clear" w:color="auto" w:fill="auto"/>
-        </w:rPr>
-        <w:t>value</w:t>
-      </w:r>
-      <w:r>
-        <w:rPr>
-          <w:color w:val="auto"/>
-          <w:shd w:val="clear" w:color="auto" w:fill="auto"/>
-        </w:rPr>
-        <w:t xml:space="preserve">, 2. </w:t>
-      </w:r>
-      <w:r>
-        <w:rPr>
-          <w:color w:val="FF0000"/>
-          <w:shd w:val="clear" w:color="auto" w:fill="auto"/>
-        </w:rPr>
-        <w:t xml:space="preserve">function </w:t>
-      </w:r>
-      <w:r>
-        <w:rPr>
-          <w:color w:val="auto"/>
-          <w:shd w:val="clear" w:color="auto" w:fill="auto"/>
-        </w:rPr>
-        <w:t>used to update value]</w:t>
-      </w:r>
-    </w:p>
-    <w:p>
-      <w:pPr>
-        <w:widowControl w:val="0"/>
-        <w:numPr>
-          <w:numId w:val="0"/>
-        </w:numPr>
-        <w:jc w:val="both"/>
-        <w:rPr>
-          <w:color w:val="auto"/>
-          <w:shd w:val="clear" w:color="auto" w:fill="auto"/>
-        </w:rPr>
-      </w:pPr>
-      <w:r>
-        <w:rPr>
-          <w:color w:val="auto"/>
-          <w:shd w:val="clear" w:color="auto" w:fill="auto"/>
-        </w:rPr>
-        <w:t xml:space="preserve">When </w:t>
-      </w:r>
-      <w:r>
-        <w:rPr>
-          <w:color w:val="4472C4" w:themeColor="accent5"/>
-          <w:shd w:val="clear" w:color="auto" w:fill="auto"/>
-          <w14:textFill>
-            <w14:solidFill>
-              <w14:schemeClr w14:val="accent5"/>
-            </w14:solidFill>
-          </w14:textFill>
-        </w:rPr>
-        <w:t xml:space="preserve">fun </w:t>
-      </w:r>
-      <w:r>
-        <w:rPr>
-          <w:color w:val="auto"/>
-          <w:shd w:val="clear" w:color="auto" w:fill="auto"/>
-        </w:rPr>
-        <w:t xml:space="preserve">called in JSX =&gt; go to defined </w:t>
-      </w:r>
-      <w:r>
-        <w:rPr>
-          <w:color w:val="4472C4" w:themeColor="accent5"/>
-          <w:shd w:val="clear" w:color="auto" w:fill="auto"/>
-          <w14:textFill>
-            <w14:solidFill>
-              <w14:schemeClr w14:val="accent5"/>
-            </w14:solidFill>
-          </w14:textFill>
-        </w:rPr>
-        <w:t>function</w:t>
-      </w:r>
-      <w:r>
-        <w:rPr>
-          <w:color w:val="auto"/>
-          <w:shd w:val="clear" w:color="auto" w:fill="auto"/>
-        </w:rPr>
-        <w:t xml:space="preserve">=&gt; use </w:t>
-      </w:r>
-      <w:r>
-        <w:rPr>
-          <w:color w:val="FF0000"/>
-          <w:shd w:val="clear" w:color="auto" w:fill="auto"/>
-        </w:rPr>
-        <w:t xml:space="preserve">fun </w:t>
-      </w:r>
-      <w:r>
-        <w:rPr>
-          <w:color w:val="auto"/>
-          <w:shd w:val="clear" w:color="auto" w:fill="auto"/>
-        </w:rPr>
-        <w:t>created by useState to update the value call</w:t>
-      </w:r>
-      <w:r>
-        <w:rPr>
-          <w:color w:val="FFC000" w:themeColor="accent4"/>
-          <w:shd w:val="clear" w:color="auto" w:fill="auto"/>
-          <w14:textFill>
-            <w14:solidFill>
-              <w14:schemeClr w14:val="accent4"/>
-            </w14:solidFill>
-          </w14:textFill>
-        </w:rPr>
-        <w:t xml:space="preserve"> fun(</w:t>
-      </w:r>
-      <w:r>
-        <w:rPr>
-          <w:rFonts w:hint="default"/>
-          <w:color w:val="FFC000" w:themeColor="accent4"/>
-          <w:shd w:val="clear" w:color="auto" w:fill="auto"/>
-          <w14:textFill>
-            <w14:solidFill>
-              <w14:schemeClr w14:val="accent4"/>
-            </w14:solidFill>
-          </w14:textFill>
-        </w:rPr>
-        <w:t>‘new value’</w:t>
-      </w:r>
-      <w:r>
-        <w:rPr>
-          <w:color w:val="FFC000" w:themeColor="accent4"/>
-          <w:shd w:val="clear" w:color="auto" w:fill="auto"/>
-          <w14:textFill>
-            <w14:solidFill>
-              <w14:schemeClr w14:val="accent4"/>
-            </w14:solidFill>
-          </w14:textFill>
-        </w:rPr>
-        <w:t>)</w:t>
-      </w:r>
-      <w:r>
-        <w:rPr>
-          <w:color w:val="auto"/>
-          <w:shd w:val="clear" w:color="auto" w:fill="auto"/>
-        </w:rPr>
-        <w:t xml:space="preserve"> =&gt; REACT render the JSX again </w:t>
-      </w:r>
-    </w:p>
-    <w:p>
-      <w:pPr>
-        <w:widowControl w:val="0"/>
-        <w:numPr>
-          <w:numId w:val="0"/>
-        </w:numPr>
-        <w:jc w:val="both"/>
+        <w:numPr>
+          <w:numId w:val="0"/>
+        </w:numPr>
+        <w:ind w:leftChars="0"/>
         <w:rPr>
           <w:color w:val="auto"/>
           <w:shd w:val="clear" w:color="auto" w:fill="auto"/>
@@ -1541,16 +1353,383 @@
         <w:gridCol w:w="8522"/>
       </w:tblGrid>
       <w:tr>
-        <w:tblPrEx>
-          <w:tblBorders>
-            <w:top w:val="single" w:color="auto" w:sz="4" w:space="0"/>
-            <w:left w:val="single" w:color="auto" w:sz="4" w:space="0"/>
-            <w:bottom w:val="single" w:color="auto" w:sz="4" w:space="0"/>
-            <w:right w:val="single" w:color="auto" w:sz="4" w:space="0"/>
-            <w:insideH w:val="single" w:color="auto" w:sz="4" w:space="0"/>
-            <w:insideV w:val="single" w:color="auto" w:sz="4" w:space="0"/>
-          </w:tblBorders>
-        </w:tblPrEx>
+        <w:tc>
+          <w:tcPr>
+            <w:tcW w:w="8522" w:type="dxa"/>
+          </w:tcPr>
+          <w:p>
+            <w:pPr>
+              <w:numPr>
+                <w:ilvl w:val="0"/>
+                <w:numId w:val="7"/>
+              </w:numPr>
+              <w:rPr>
+                <w:color w:val="auto"/>
+                <w:shd w:val="clear" w:color="auto" w:fill="auto"/>
+              </w:rPr>
+            </w:pPr>
+            <w:r>
+              <w:rPr>
+                <w:color w:val="auto"/>
+                <w:shd w:val="clear" w:color="auto" w:fill="auto"/>
+              </w:rPr>
+              <w:t>2&lt;input onChange={updateTitle}&gt;</w:t>
+            </w:r>
+          </w:p>
+          <w:p>
+            <w:pPr>
+              <w:numPr>
+                <w:numId w:val="0"/>
+              </w:numPr>
+              <w:rPr>
+                <w:color w:val="auto"/>
+                <w:shd w:val="clear" w:color="auto" w:fill="auto"/>
+              </w:rPr>
+            </w:pPr>
+            <w:r>
+              <w:rPr>
+                <w:color w:val="auto"/>
+                <w:shd w:val="clear" w:color="auto" w:fill="auto"/>
+              </w:rPr>
+              <w:t>3.Const [title, setTitle] = useState(</w:t>
+            </w:r>
+            <w:r>
+              <w:rPr>
+                <w:rFonts w:hint="default"/>
+                <w:color w:val="auto"/>
+                <w:shd w:val="clear" w:color="auto" w:fill="auto"/>
+              </w:rPr>
+              <w:t>‘’</w:t>
+            </w:r>
+            <w:r>
+              <w:rPr>
+                <w:color w:val="auto"/>
+                <w:shd w:val="clear" w:color="auto" w:fill="auto"/>
+              </w:rPr>
+              <w:t xml:space="preserve">) </w:t>
+            </w:r>
+          </w:p>
+          <w:p>
+            <w:pPr>
+              <w:numPr>
+                <w:numId w:val="0"/>
+              </w:numPr>
+              <w:rPr>
+                <w:color w:val="auto"/>
+                <w:shd w:val="clear" w:color="auto" w:fill="auto"/>
+              </w:rPr>
+            </w:pPr>
+            <w:r>
+              <w:rPr>
+                <w:color w:val="auto"/>
+                <w:shd w:val="clear" w:color="auto" w:fill="auto"/>
+              </w:rPr>
+              <w:t>4. Const updateTitle = (e)=&gt;{</w:t>
+            </w:r>
+          </w:p>
+          <w:p>
+            <w:pPr>
+              <w:numPr>
+                <w:numId w:val="0"/>
+              </w:numPr>
+              <w:rPr>
+                <w:color w:val="auto"/>
+                <w:shd w:val="clear" w:color="auto" w:fill="auto"/>
+              </w:rPr>
+            </w:pPr>
+            <w:r>
+              <w:rPr>
+                <w:color w:val="auto"/>
+                <w:shd w:val="clear" w:color="auto" w:fill="auto"/>
+              </w:rPr>
+              <w:t xml:space="preserve">   // update title value by setTitle function </w:t>
+            </w:r>
+          </w:p>
+          <w:p>
+            <w:pPr>
+              <w:numPr>
+                <w:numId w:val="0"/>
+              </w:numPr>
+              <w:rPr>
+                <w:color w:val="auto"/>
+                <w:shd w:val="clear" w:color="auto" w:fill="auto"/>
+              </w:rPr>
+            </w:pPr>
+            <w:r>
+              <w:rPr>
+                <w:color w:val="auto"/>
+                <w:shd w:val="clear" w:color="auto" w:fill="auto"/>
+              </w:rPr>
+              <w:t xml:space="preserve">   setTitle(e.target.value)</w:t>
+            </w:r>
+          </w:p>
+          <w:p>
+            <w:pPr>
+              <w:numPr>
+                <w:numId w:val="0"/>
+              </w:numPr>
+              <w:rPr>
+                <w:color w:val="auto"/>
+                <w:shd w:val="clear" w:color="auto" w:fill="auto"/>
+              </w:rPr>
+            </w:pPr>
+            <w:r>
+              <w:rPr>
+                <w:color w:val="auto"/>
+                <w:shd w:val="clear" w:color="auto" w:fill="auto"/>
+              </w:rPr>
+              <w:t>}</w:t>
+            </w:r>
+          </w:p>
+        </w:tc>
+      </w:tr>
+    </w:tbl>
+    <w:p>
+      <w:pPr>
+        <w:numPr>
+          <w:numId w:val="0"/>
+        </w:numPr>
+        <w:ind w:leftChars="0"/>
+        <w:rPr>
+          <w:color w:val="auto"/>
+          <w:shd w:val="clear" w:color="auto" w:fill="auto"/>
+        </w:rPr>
+      </w:pPr>
+    </w:p>
+    <w:p>
+      <w:pPr>
+        <w:widowControl w:val="0"/>
+        <w:numPr>
+          <w:ilvl w:val="0"/>
+          <w:numId w:val="0"/>
+        </w:numPr>
+        <w:jc w:val="both"/>
+        <w:rPr>
+          <w:color w:val="auto"/>
+          <w:shd w:val="clear" w:color="auto" w:fill="auto"/>
+        </w:rPr>
+      </w:pPr>
+    </w:p>
+    <w:p>
+      <w:pPr>
+        <w:widowControl w:val="0"/>
+        <w:numPr>
+          <w:ilvl w:val="0"/>
+          <w:numId w:val="0"/>
+        </w:numPr>
+        <w:jc w:val="both"/>
+        <w:rPr>
+          <w:color w:val="auto"/>
+          <w:shd w:val="clear" w:color="auto" w:fill="auto"/>
+        </w:rPr>
+      </w:pPr>
+      <w:r>
+        <w:rPr>
+          <w:color w:val="auto"/>
+          <w:shd w:val="clear" w:color="auto" w:fill="auto"/>
+        </w:rPr>
+        <w:t>useState(</w:t>
+      </w:r>
+      <w:r>
+        <w:rPr>
+          <w:rFonts w:hint="default"/>
+          <w:color w:val="auto"/>
+          <w:shd w:val="clear" w:color="auto" w:fill="auto"/>
+        </w:rPr>
+        <w:t>‘’</w:t>
+      </w:r>
+      <w:r>
+        <w:rPr>
+          <w:color w:val="auto"/>
+          <w:shd w:val="clear" w:color="auto" w:fill="auto"/>
+        </w:rPr>
+        <w:t xml:space="preserve">) =&gt; return an array [1. </w:t>
+      </w:r>
+      <w:r>
+        <w:rPr>
+          <w:color w:val="FF0000"/>
+          <w:shd w:val="clear" w:color="auto" w:fill="auto"/>
+        </w:rPr>
+        <w:t>value</w:t>
+      </w:r>
+      <w:r>
+        <w:rPr>
+          <w:color w:val="auto"/>
+          <w:shd w:val="clear" w:color="auto" w:fill="auto"/>
+        </w:rPr>
+        <w:t xml:space="preserve">, 2. </w:t>
+      </w:r>
+      <w:r>
+        <w:rPr>
+          <w:color w:val="FF0000"/>
+          <w:shd w:val="clear" w:color="auto" w:fill="auto"/>
+        </w:rPr>
+        <w:t xml:space="preserve">function </w:t>
+      </w:r>
+      <w:r>
+        <w:rPr>
+          <w:color w:val="auto"/>
+          <w:shd w:val="clear" w:color="auto" w:fill="auto"/>
+        </w:rPr>
+        <w:t>used to update value]</w:t>
+      </w:r>
+    </w:p>
+    <w:p>
+      <w:pPr>
+        <w:widowControl w:val="0"/>
+        <w:numPr>
+          <w:ilvl w:val="0"/>
+          <w:numId w:val="0"/>
+        </w:numPr>
+        <w:jc w:val="both"/>
+        <w:rPr>
+          <w:color w:val="auto"/>
+          <w:shd w:val="clear" w:color="auto" w:fill="auto"/>
+        </w:rPr>
+      </w:pPr>
+      <w:r>
+        <w:rPr>
+          <w:color w:val="auto"/>
+          <w:shd w:val="clear" w:color="auto" w:fill="auto"/>
+        </w:rPr>
+        <w:t xml:space="preserve">When </w:t>
+      </w:r>
+      <w:r>
+        <w:rPr>
+          <w:color w:val="4472C4" w:themeColor="accent5"/>
+          <w:shd w:val="clear" w:color="auto" w:fill="auto"/>
+          <w14:textFill>
+            <w14:solidFill>
+              <w14:schemeClr w14:val="accent5"/>
+            </w14:solidFill>
+          </w14:textFill>
+        </w:rPr>
+        <w:t xml:space="preserve">fun </w:t>
+      </w:r>
+      <w:r>
+        <w:rPr>
+          <w:color w:val="auto"/>
+          <w:shd w:val="clear" w:color="auto" w:fill="auto"/>
+        </w:rPr>
+        <w:t xml:space="preserve">called in JSX =&gt; go to defined </w:t>
+      </w:r>
+      <w:r>
+        <w:rPr>
+          <w:color w:val="4472C4" w:themeColor="accent5"/>
+          <w:shd w:val="clear" w:color="auto" w:fill="auto"/>
+          <w14:textFill>
+            <w14:solidFill>
+              <w14:schemeClr w14:val="accent5"/>
+            </w14:solidFill>
+          </w14:textFill>
+        </w:rPr>
+        <w:t>function</w:t>
+      </w:r>
+      <w:r>
+        <w:rPr>
+          <w:color w:val="auto"/>
+          <w:shd w:val="clear" w:color="auto" w:fill="auto"/>
+        </w:rPr>
+        <w:t xml:space="preserve">=&gt; use </w:t>
+      </w:r>
+      <w:r>
+        <w:rPr>
+          <w:color w:val="FF0000"/>
+          <w:shd w:val="clear" w:color="auto" w:fill="auto"/>
+        </w:rPr>
+        <w:t xml:space="preserve">fun </w:t>
+      </w:r>
+      <w:r>
+        <w:rPr>
+          <w:color w:val="auto"/>
+          <w:shd w:val="clear" w:color="auto" w:fill="auto"/>
+        </w:rPr>
+        <w:t>created by useState to update the value call</w:t>
+      </w:r>
+      <w:r>
+        <w:rPr>
+          <w:color w:val="FFC000" w:themeColor="accent4"/>
+          <w:shd w:val="clear" w:color="auto" w:fill="auto"/>
+          <w14:textFill>
+            <w14:solidFill>
+              <w14:schemeClr w14:val="accent4"/>
+            </w14:solidFill>
+          </w14:textFill>
+        </w:rPr>
+        <w:t xml:space="preserve"> fun(</w:t>
+      </w:r>
+      <w:r>
+        <w:rPr>
+          <w:rFonts w:hint="default"/>
+          <w:color w:val="FFC000" w:themeColor="accent4"/>
+          <w:shd w:val="clear" w:color="auto" w:fill="auto"/>
+          <w14:textFill>
+            <w14:solidFill>
+              <w14:schemeClr w14:val="accent4"/>
+            </w14:solidFill>
+          </w14:textFill>
+        </w:rPr>
+        <w:t>‘new value’</w:t>
+      </w:r>
+      <w:r>
+        <w:rPr>
+          <w:color w:val="FFC000" w:themeColor="accent4"/>
+          <w:shd w:val="clear" w:color="auto" w:fill="auto"/>
+          <w14:textFill>
+            <w14:solidFill>
+              <w14:schemeClr w14:val="accent4"/>
+            </w14:solidFill>
+          </w14:textFill>
+        </w:rPr>
+        <w:t>)</w:t>
+      </w:r>
+      <w:r>
+        <w:rPr>
+          <w:color w:val="auto"/>
+          <w:shd w:val="clear" w:color="auto" w:fill="auto"/>
+        </w:rPr>
+        <w:t xml:space="preserve"> =&gt; REACT render the JSX again </w:t>
+      </w:r>
+    </w:p>
+    <w:p>
+      <w:pPr>
+        <w:widowControl w:val="0"/>
+        <w:numPr>
+          <w:ilvl w:val="0"/>
+          <w:numId w:val="0"/>
+        </w:numPr>
+        <w:jc w:val="both"/>
+        <w:rPr>
+          <w:color w:val="auto"/>
+          <w:shd w:val="clear" w:color="auto" w:fill="auto"/>
+        </w:rPr>
+      </w:pPr>
+    </w:p>
+    <w:tbl>
+      <w:tblPr>
+        <w:tblStyle w:val="4"/>
+        <w:tblW w:w="0" w:type="auto"/>
+        <w:tblInd w:w="0" w:type="dxa"/>
+        <w:tblBorders>
+          <w:top w:val="single" w:color="auto" w:sz="4" w:space="0"/>
+          <w:left w:val="single" w:color="auto" w:sz="4" w:space="0"/>
+          <w:bottom w:val="single" w:color="auto" w:sz="4" w:space="0"/>
+          <w:right w:val="single" w:color="auto" w:sz="4" w:space="0"/>
+          <w:insideH w:val="single" w:color="auto" w:sz="4" w:space="0"/>
+          <w:insideV w:val="single" w:color="auto" w:sz="4" w:space="0"/>
+        </w:tblBorders>
+        <w:tblLayout w:type="autofit"/>
+        <w:tblCellMar>
+          <w:top w:w="0" w:type="dxa"/>
+          <w:left w:w="108" w:type="dxa"/>
+          <w:bottom w:w="0" w:type="dxa"/>
+          <w:right w:w="108" w:type="dxa"/>
+        </w:tblCellMar>
+      </w:tblPr>
+      <w:tblGrid>
+        <w:gridCol w:w="8522"/>
+      </w:tblGrid>
+      <w:tr>
         <w:tc>
           <w:tcPr>
             <w:tcW w:w="8522" w:type="dxa"/>
@@ -1559,6 +1738,7 @@
             <w:pPr>
               <w:widowControl w:val="0"/>
               <w:numPr>
+                <w:ilvl w:val="0"/>
                 <w:numId w:val="0"/>
               </w:numPr>
               <w:jc w:val="both"/>
@@ -1595,21 +1775,878 @@
                 <w:color w:val="auto"/>
                 <w:shd w:val="clear" w:color="auto" w:fill="auto"/>
               </w:rPr>
-              <w:t>On</w:t>
+              <w:t>OnClick(fun) =&gt; click event</w:t>
             </w:r>
+          </w:p>
+          <w:p>
+            <w:pPr>
+              <w:widowControl w:val="0"/>
+              <w:numPr>
+                <w:ilvl w:val="0"/>
+                <w:numId w:val="0"/>
+              </w:numPr>
+              <w:jc w:val="both"/>
+              <w:rPr>
+                <w:color w:val="auto"/>
+                <w:shd w:val="clear" w:color="auto" w:fill="auto"/>
+              </w:rPr>
+            </w:pPr>
             <w:r>
               <w:rPr>
                 <w:color w:val="auto"/>
                 <w:shd w:val="clear" w:color="auto" w:fill="auto"/>
               </w:rPr>
-              <w:t>C</w:t>
+              <w:t>OnChange(fun) =&gt; input change = fun(e) =&gt; e.target.value =&gt; get current updated value</w:t>
             </w:r>
+          </w:p>
+          <w:p>
+            <w:pPr>
+              <w:widowControl w:val="0"/>
+              <w:numPr>
+                <w:ilvl w:val="0"/>
+                <w:numId w:val="0"/>
+              </w:numPr>
+              <w:jc w:val="both"/>
+              <w:rPr>
+                <w:color w:val="auto"/>
+                <w:shd w:val="clear" w:color="auto" w:fill="auto"/>
+              </w:rPr>
+            </w:pPr>
             <w:r>
               <w:rPr>
                 <w:color w:val="auto"/>
                 <w:shd w:val="clear" w:color="auto" w:fill="auto"/>
               </w:rPr>
-              <w:t>lick(fun) =&gt; click event</w:t>
+              <w:t xml:space="preserve">OnSubmit(fun) =&gt; when button in form and its type = submit </w:t>
+            </w:r>
+          </w:p>
+          <w:p>
+            <w:pPr>
+              <w:widowControl w:val="0"/>
+              <w:numPr>
+                <w:ilvl w:val="0"/>
+                <w:numId w:val="0"/>
+              </w:numPr>
+              <w:jc w:val="both"/>
+              <w:rPr>
+                <w:color w:val="auto"/>
+                <w:shd w:val="clear" w:color="auto" w:fill="auto"/>
+              </w:rPr>
+            </w:pPr>
+          </w:p>
+          <w:p>
+            <w:pPr>
+              <w:widowControl w:val="0"/>
+              <w:numPr>
+                <w:ilvl w:val="0"/>
+                <w:numId w:val="0"/>
+              </w:numPr>
+              <w:jc w:val="both"/>
+              <w:rPr>
+                <w:color w:val="auto"/>
+                <w:highlight w:val="cyan"/>
+                <w:shd w:val="clear" w:color="auto" w:fill="auto"/>
+              </w:rPr>
+            </w:pPr>
+            <w:r>
+              <w:rPr>
+                <w:color w:val="auto"/>
+                <w:highlight w:val="cyan"/>
+                <w:shd w:val="clear" w:color="auto" w:fill="auto"/>
+              </w:rPr>
+              <w:t>Event.function</w:t>
+            </w:r>
+          </w:p>
+          <w:p>
+            <w:pPr>
+              <w:widowControl w:val="0"/>
+              <w:numPr>
+                <w:ilvl w:val="0"/>
+                <w:numId w:val="0"/>
+              </w:numPr>
+              <w:jc w:val="both"/>
+              <w:rPr>
+                <w:color w:val="auto"/>
+                <w:shd w:val="clear" w:color="auto" w:fill="auto"/>
+              </w:rPr>
+            </w:pPr>
+            <w:r>
+              <w:rPr>
+                <w:color w:val="auto"/>
+                <w:shd w:val="clear" w:color="auto" w:fill="auto"/>
+              </w:rPr>
+              <w:t>E.preventDefault() =&gt; tell the page not reload</w:t>
+            </w:r>
+          </w:p>
+        </w:tc>
+      </w:tr>
+    </w:tbl>
+    <w:p>
+      <w:pPr>
+        <w:widowControl w:val="0"/>
+        <w:numPr>
+          <w:ilvl w:val="0"/>
+          <w:numId w:val="0"/>
+        </w:numPr>
+        <w:jc w:val="both"/>
+        <w:rPr>
+          <w:color w:val="auto"/>
+          <w:shd w:val="clear" w:color="auto" w:fill="auto"/>
+        </w:rPr>
+      </w:pPr>
+    </w:p>
+    <w:p>
+      <w:pPr>
+        <w:widowControl w:val="0"/>
+        <w:numPr>
+          <w:ilvl w:val="0"/>
+          <w:numId w:val="8"/>
+        </w:numPr>
+        <w:ind w:left="420" w:leftChars="0" w:hanging="420" w:firstLineChars="0"/>
+        <w:jc w:val="both"/>
+        <w:rPr>
+          <w:color w:val="auto"/>
+          <w:shd w:val="clear" w:color="auto" w:fill="auto"/>
+        </w:rPr>
+      </w:pPr>
+      <w:r>
+        <w:rPr>
+          <w:color w:val="auto"/>
+          <w:shd w:val="clear" w:color="auto" w:fill="auto"/>
+        </w:rPr>
+        <w:t>Two-way bind</w:t>
+      </w:r>
+    </w:p>
+    <w:p>
+      <w:pPr>
+        <w:widowControl w:val="0"/>
+        <w:numPr>
+          <w:ilvl w:val="0"/>
+          <w:numId w:val="0"/>
+        </w:numPr>
+        <w:ind w:leftChars="0"/>
+        <w:jc w:val="both"/>
+        <w:rPr>
+          <w:color w:val="auto"/>
+          <w:shd w:val="clear" w:color="auto" w:fill="auto"/>
+        </w:rPr>
+      </w:pPr>
+      <w:r>
+        <w:rPr>
+          <w:color w:val="auto"/>
+          <w:shd w:val="clear" w:color="auto" w:fill="auto"/>
+        </w:rPr>
+        <w:t xml:space="preserve">One way =&gt; when event occur =&gt; execute function =&gt; change data </w:t>
+      </w:r>
+    </w:p>
+    <w:p>
+      <w:pPr>
+        <w:widowControl w:val="0"/>
+        <w:numPr>
+          <w:ilvl w:val="0"/>
+          <w:numId w:val="0"/>
+        </w:numPr>
+        <w:jc w:val="both"/>
+        <w:rPr>
+          <w:color w:val="auto"/>
+          <w:shd w:val="clear" w:color="auto" w:fill="auto"/>
+        </w:rPr>
+      </w:pPr>
+      <w:r>
+        <w:rPr>
+          <w:color w:val="auto"/>
+          <w:shd w:val="clear" w:color="auto" w:fill="auto"/>
+        </w:rPr>
+        <w:t xml:space="preserve">Two way =&gt; when data change re-render JSX set value = useState()[0] </w:t>
+      </w:r>
+    </w:p>
+    <w:p>
+      <w:pPr>
+        <w:widowControl w:val="0"/>
+        <w:numPr>
+          <w:ilvl w:val="0"/>
+          <w:numId w:val="0"/>
+        </w:numPr>
+        <w:jc w:val="both"/>
+        <w:rPr>
+          <w:color w:val="auto"/>
+          <w:shd w:val="clear" w:color="auto" w:fill="auto"/>
+        </w:rPr>
+      </w:pPr>
+    </w:p>
+    <w:p>
+      <w:pPr>
+        <w:widowControl w:val="0"/>
+        <w:numPr>
+          <w:ilvl w:val="0"/>
+          <w:numId w:val="0"/>
+        </w:numPr>
+        <w:jc w:val="both"/>
+        <w:rPr>
+          <w:rFonts w:hint="default"/>
+          <w:color w:val="auto"/>
+          <w:shd w:val="clear" w:color="auto" w:fill="auto"/>
+        </w:rPr>
+      </w:pPr>
+      <w:r>
+        <w:rPr>
+          <w:color w:val="auto"/>
+          <w:shd w:val="clear" w:color="auto" w:fill="auto"/>
+        </w:rPr>
+        <w:t>! Use useState()[1], which is a setFun to reset date like setTitle(</w:t>
+      </w:r>
+      <w:r>
+        <w:rPr>
+          <w:rFonts w:hint="default"/>
+          <w:color w:val="auto"/>
+          <w:shd w:val="clear" w:color="auto" w:fill="auto"/>
+        </w:rPr>
+        <w:t>‘’</w:t>
+      </w:r>
+      <w:r>
+        <w:rPr>
+          <w:color w:val="auto"/>
+          <w:shd w:val="clear" w:color="auto" w:fill="auto"/>
+        </w:rPr>
+        <w:t xml:space="preserve">) =&gt; make title = </w:t>
+      </w:r>
+      <w:r>
+        <w:rPr>
+          <w:rFonts w:hint="default"/>
+          <w:color w:val="auto"/>
+          <w:shd w:val="clear" w:color="auto" w:fill="auto"/>
+        </w:rPr>
+        <w:t>‘’</w:t>
+      </w:r>
+    </w:p>
+    <w:p>
+      <w:pPr>
+        <w:widowControl w:val="0"/>
+        <w:numPr>
+          <w:ilvl w:val="0"/>
+          <w:numId w:val="8"/>
+        </w:numPr>
+        <w:ind w:left="420" w:leftChars="0" w:hanging="420" w:firstLineChars="0"/>
+        <w:jc w:val="both"/>
+        <w:rPr>
+          <w:rFonts w:hint="default"/>
+          <w:color w:val="auto"/>
+          <w:shd w:val="clear" w:color="auto" w:fill="auto"/>
+        </w:rPr>
+      </w:pPr>
+      <w:r>
+        <w:rPr>
+          <w:rFonts w:hint="default"/>
+          <w:color w:val="auto"/>
+          <w:shd w:val="clear" w:color="auto" w:fill="auto"/>
+        </w:rPr>
+        <w:t xml:space="preserve">Pass Data from child to parent </w:t>
+      </w:r>
+    </w:p>
+    <w:p>
+      <w:pPr>
+        <w:widowControl w:val="0"/>
+        <w:numPr>
+          <w:ilvl w:val="0"/>
+          <w:numId w:val="0"/>
+        </w:numPr>
+        <w:ind w:leftChars="0"/>
+        <w:jc w:val="both"/>
+        <w:rPr>
+          <w:rFonts w:hint="default"/>
+          <w:color w:val="auto"/>
+          <w:shd w:val="clear" w:color="auto" w:fill="auto"/>
+        </w:rPr>
+      </w:pPr>
+      <w:r>
+        <w:rPr>
+          <w:rFonts w:hint="default"/>
+          <w:color w:val="auto"/>
+          <w:shd w:val="clear" w:color="auto" w:fill="auto"/>
+        </w:rPr>
+        <w:t>Parent to child =&gt; use props</w:t>
+      </w:r>
+    </w:p>
+    <w:p>
+      <w:pPr>
+        <w:widowControl w:val="0"/>
+        <w:numPr>
+          <w:ilvl w:val="0"/>
+          <w:numId w:val="0"/>
+        </w:numPr>
+        <w:ind w:leftChars="0"/>
+        <w:jc w:val="both"/>
+        <w:rPr>
+          <w:rFonts w:hint="default"/>
+          <w:color w:val="auto"/>
+          <w:shd w:val="clear" w:color="auto" w:fill="auto"/>
+        </w:rPr>
+      </w:pPr>
+      <w:r>
+        <w:rPr>
+          <w:rFonts w:hint="default"/>
+          <w:color w:val="auto"/>
+          <w:shd w:val="clear" w:color="auto" w:fill="auto"/>
+        </w:rPr>
+        <w:t xml:space="preserve">Child to parent =&gt; complex </w:t>
+      </w:r>
+    </w:p>
+    <w:p>
+      <w:pPr>
+        <w:widowControl w:val="0"/>
+        <w:numPr>
+          <w:ilvl w:val="0"/>
+          <w:numId w:val="0"/>
+        </w:numPr>
+        <w:ind w:leftChars="0"/>
+        <w:jc w:val="both"/>
+        <w:rPr>
+          <w:rFonts w:hint="default"/>
+          <w:color w:val="auto"/>
+          <w:shd w:val="clear" w:color="auto" w:fill="auto"/>
+        </w:rPr>
+      </w:pPr>
+    </w:p>
+    <w:p>
+      <w:pPr>
+        <w:widowControl w:val="0"/>
+        <w:numPr>
+          <w:ilvl w:val="0"/>
+          <w:numId w:val="0"/>
+        </w:numPr>
+        <w:ind w:leftChars="0"/>
+        <w:jc w:val="both"/>
+        <w:rPr>
+          <w:rFonts w:hint="default"/>
+          <w:color w:val="auto"/>
+          <w:shd w:val="clear" w:color="auto" w:fill="auto"/>
+        </w:rPr>
+      </w:pPr>
+      <w:r>
+        <w:rPr>
+          <w:rFonts w:hint="default"/>
+          <w:color w:val="auto"/>
+          <w:shd w:val="clear" w:color="auto" w:fill="auto"/>
+        </w:rPr>
+        <w:t xml:space="preserve">Define in Parent </w:t>
+      </w:r>
+    </w:p>
+    <w:p>
+      <w:pPr>
+        <w:widowControl w:val="0"/>
+        <w:numPr>
+          <w:ilvl w:val="0"/>
+          <w:numId w:val="9"/>
+        </w:numPr>
+        <w:ind w:leftChars="0"/>
+        <w:jc w:val="both"/>
+        <w:rPr>
+          <w:rFonts w:hint="default"/>
+          <w:color w:val="auto"/>
+          <w:shd w:val="clear" w:color="auto" w:fill="auto"/>
+        </w:rPr>
+      </w:pPr>
+      <w:r>
+        <w:rPr>
+          <w:rFonts w:hint="default"/>
+          <w:color w:val="auto"/>
+          <w:shd w:val="clear" w:color="auto" w:fill="auto"/>
+        </w:rPr>
+        <w:t xml:space="preserve">in Child JSX add a props &lt;Child </w:t>
+      </w:r>
+      <w:r>
+        <w:rPr>
+          <w:rFonts w:hint="default"/>
+          <w:color w:val="auto"/>
+          <w:highlight w:val="green"/>
+          <w:shd w:val="clear" w:color="auto" w:fill="auto"/>
+        </w:rPr>
+        <w:t>props_name</w:t>
+      </w:r>
+      <w:r>
+        <w:rPr>
+          <w:rFonts w:hint="default"/>
+          <w:color w:val="auto"/>
+          <w:shd w:val="clear" w:color="auto" w:fill="auto"/>
+        </w:rPr>
+        <w:t>={</w:t>
+      </w:r>
+      <w:r>
+        <w:rPr>
+          <w:rFonts w:hint="default"/>
+          <w:color w:val="auto"/>
+          <w:highlight w:val="red"/>
+          <w:shd w:val="clear" w:color="auto" w:fill="auto"/>
+        </w:rPr>
+        <w:t>function</w:t>
+      </w:r>
+      <w:r>
+        <w:rPr>
+          <w:rFonts w:hint="default"/>
+          <w:color w:val="auto"/>
+          <w:shd w:val="clear" w:color="auto" w:fill="auto"/>
+        </w:rPr>
+        <w:t>}&gt;</w:t>
+      </w:r>
+    </w:p>
+    <w:p>
+      <w:pPr>
+        <w:widowControl w:val="0"/>
+        <w:numPr>
+          <w:ilvl w:val="0"/>
+          <w:numId w:val="9"/>
+        </w:numPr>
+        <w:ind w:leftChars="0"/>
+        <w:jc w:val="both"/>
+        <w:rPr>
+          <w:rFonts w:hint="default"/>
+          <w:color w:val="auto"/>
+          <w:shd w:val="clear" w:color="auto" w:fill="auto"/>
+        </w:rPr>
+      </w:pPr>
+      <w:r>
+        <w:rPr>
+          <w:rFonts w:hint="default"/>
+          <w:color w:val="auto"/>
+          <w:shd w:val="clear" w:color="auto" w:fill="auto"/>
+        </w:rPr>
+        <w:t xml:space="preserve">Def the </w:t>
+      </w:r>
+      <w:r>
+        <w:rPr>
+          <w:rFonts w:hint="default"/>
+          <w:color w:val="auto"/>
+          <w:highlight w:val="red"/>
+          <w:shd w:val="clear" w:color="auto" w:fill="auto"/>
+        </w:rPr>
+        <w:t xml:space="preserve">function </w:t>
+      </w:r>
+      <w:r>
+        <w:rPr>
+          <w:rFonts w:hint="default"/>
+          <w:color w:val="auto"/>
+          <w:shd w:val="clear" w:color="auto" w:fill="auto"/>
+        </w:rPr>
+        <w:t>in Parent</w:t>
+      </w:r>
+      <w:r>
+        <w:rPr>
+          <w:rFonts w:hint="default"/>
+          <w:color w:val="auto"/>
+          <w:shd w:val="clear" w:color="auto" w:fill="auto"/>
+        </w:rPr>
+        <w:t xml:space="preserve"> </w:t>
+      </w:r>
+    </w:p>
+    <w:p>
+      <w:pPr>
+        <w:widowControl w:val="0"/>
+        <w:numPr>
+          <w:ilvl w:val="0"/>
+          <w:numId w:val="0"/>
+        </w:numPr>
+        <w:jc w:val="both"/>
+        <w:rPr>
+          <w:rFonts w:hint="default"/>
+          <w:color w:val="auto"/>
+          <w:shd w:val="clear" w:color="auto" w:fill="auto"/>
+        </w:rPr>
+      </w:pPr>
+      <w:r>
+        <w:rPr>
+          <w:rFonts w:hint="default"/>
+          <w:color w:val="auto"/>
+          <w:shd w:val="clear" w:color="auto" w:fill="auto"/>
+        </w:rPr>
+        <w:t xml:space="preserve">2.1 const </w:t>
+      </w:r>
+      <w:r>
+        <w:rPr>
+          <w:rFonts w:hint="default"/>
+          <w:color w:val="auto"/>
+          <w:highlight w:val="red"/>
+          <w:shd w:val="clear" w:color="auto" w:fill="auto"/>
+        </w:rPr>
+        <w:t xml:space="preserve">function </w:t>
+      </w:r>
+      <w:r>
+        <w:rPr>
+          <w:rFonts w:hint="default"/>
+          <w:color w:val="auto"/>
+          <w:shd w:val="clear" w:color="auto" w:fill="auto"/>
+        </w:rPr>
+        <w:t>= (</w:t>
+      </w:r>
+      <w:r>
+        <w:rPr>
+          <w:rFonts w:hint="default"/>
+          <w:color w:val="auto"/>
+          <w:highlight w:val="yellow"/>
+          <w:shd w:val="clear" w:color="auto" w:fill="auto"/>
+        </w:rPr>
+        <w:t>data we needed in child</w:t>
+      </w:r>
+      <w:r>
+        <w:rPr>
+          <w:rFonts w:hint="default"/>
+          <w:color w:val="auto"/>
+          <w:shd w:val="clear" w:color="auto" w:fill="auto"/>
+        </w:rPr>
+        <w:t xml:space="preserve">) =&gt; {const </w:t>
+      </w:r>
+      <w:r>
+        <w:rPr>
+          <w:rFonts w:hint="default"/>
+          <w:color w:val="auto"/>
+          <w:highlight w:val="blue"/>
+          <w:shd w:val="clear" w:color="auto" w:fill="auto"/>
+        </w:rPr>
+        <w:t>x</w:t>
+      </w:r>
+      <w:r>
+        <w:rPr>
+          <w:rFonts w:hint="default"/>
+          <w:color w:val="auto"/>
+          <w:shd w:val="clear" w:color="auto" w:fill="auto"/>
+        </w:rPr>
+        <w:t xml:space="preserve"> = {...data we needed in child}}</w:t>
+      </w:r>
+    </w:p>
+    <w:p>
+      <w:pPr>
+        <w:widowControl w:val="0"/>
+        <w:numPr>
+          <w:ilvl w:val="0"/>
+          <w:numId w:val="0"/>
+        </w:numPr>
+        <w:jc w:val="both"/>
+        <w:rPr>
+          <w:rFonts w:hint="default"/>
+          <w:color w:val="auto"/>
+          <w:shd w:val="clear" w:color="auto" w:fill="auto"/>
+        </w:rPr>
+      </w:pPr>
+      <w:r>
+        <w:rPr>
+          <w:rFonts w:hint="default"/>
+          <w:color w:val="FFC000" w:themeColor="accent4"/>
+          <w:shd w:val="clear" w:color="auto" w:fill="auto"/>
+          <w14:textFill>
+            <w14:solidFill>
+              <w14:schemeClr w14:val="accent4"/>
+            </w14:solidFill>
+          </w14:textFill>
+        </w:rPr>
+        <w:t xml:space="preserve">Const </w:t>
+      </w:r>
+      <w:r>
+        <w:rPr>
+          <w:rFonts w:hint="default"/>
+          <w:color w:val="FFC000" w:themeColor="accent4"/>
+          <w:highlight w:val="red"/>
+          <w:shd w:val="clear" w:color="auto" w:fill="auto"/>
+          <w14:textFill>
+            <w14:solidFill>
+              <w14:schemeClr w14:val="accent4"/>
+            </w14:solidFill>
+          </w14:textFill>
+        </w:rPr>
+        <w:t xml:space="preserve">function </w:t>
+      </w:r>
+      <w:r>
+        <w:rPr>
+          <w:rFonts w:hint="default"/>
+          <w:color w:val="FFC000" w:themeColor="accent4"/>
+          <w:shd w:val="clear" w:color="auto" w:fill="auto"/>
+          <w14:textFill>
+            <w14:solidFill>
+              <w14:schemeClr w14:val="accent4"/>
+            </w14:solidFill>
+          </w14:textFill>
+        </w:rPr>
+        <w:t xml:space="preserve">= (data) =&gt; {const </w:t>
+      </w:r>
+      <w:r>
+        <w:rPr>
+          <w:rFonts w:hint="default"/>
+          <w:color w:val="FFC000" w:themeColor="accent4"/>
+          <w:highlight w:val="blue"/>
+          <w:shd w:val="clear" w:color="auto" w:fill="auto"/>
+          <w14:textFill>
+            <w14:solidFill>
+              <w14:schemeClr w14:val="accent4"/>
+            </w14:solidFill>
+          </w14:textFill>
+        </w:rPr>
+        <w:t xml:space="preserve">data </w:t>
+      </w:r>
+      <w:r>
+        <w:rPr>
+          <w:rFonts w:hint="default"/>
+          <w:color w:val="FFC000" w:themeColor="accent4"/>
+          <w:shd w:val="clear" w:color="auto" w:fill="auto"/>
+          <w14:textFill>
+            <w14:solidFill>
+              <w14:schemeClr w14:val="accent4"/>
+            </w14:solidFill>
+          </w14:textFill>
+        </w:rPr>
+        <w:t>= {...data}}</w:t>
+      </w:r>
+      <w:r>
+        <w:rPr>
+          <w:rFonts w:hint="default"/>
+          <w:color w:val="auto"/>
+          <w:shd w:val="clear" w:color="auto" w:fill="auto"/>
+        </w:rPr>
+        <w:t xml:space="preserve"> //here we get data from child</w:t>
+      </w:r>
+    </w:p>
+    <w:p>
+      <w:pPr>
+        <w:widowControl w:val="0"/>
+        <w:numPr>
+          <w:ilvl w:val="0"/>
+          <w:numId w:val="0"/>
+        </w:numPr>
+        <w:jc w:val="both"/>
+        <w:rPr>
+          <w:rFonts w:hint="default"/>
+          <w:color w:val="auto"/>
+          <w:shd w:val="clear" w:color="auto" w:fill="auto"/>
+        </w:rPr>
+      </w:pPr>
+    </w:p>
+    <w:p>
+      <w:pPr>
+        <w:widowControl w:val="0"/>
+        <w:numPr>
+          <w:ilvl w:val="0"/>
+          <w:numId w:val="9"/>
+        </w:numPr>
+        <w:ind w:left="0" w:leftChars="0"/>
+        <w:jc w:val="both"/>
+        <w:rPr>
+          <w:rFonts w:hint="default"/>
+          <w:color w:val="auto"/>
+          <w:shd w:val="clear" w:color="auto" w:fill="auto"/>
+        </w:rPr>
+      </w:pPr>
+      <w:r>
+        <w:rPr>
+          <w:rFonts w:hint="default"/>
+          <w:color w:val="auto"/>
+          <w:shd w:val="clear" w:color="auto" w:fill="auto"/>
+        </w:rPr>
+        <w:t xml:space="preserve">go back to child, </w:t>
+      </w:r>
+      <w:r>
+        <w:rPr>
+          <w:rFonts w:hint="default"/>
+          <w:color w:val="auto"/>
+          <w:highlight w:val="magenta"/>
+          <w:shd w:val="clear" w:color="auto" w:fill="auto"/>
+        </w:rPr>
+        <w:t>props.props_name</w:t>
+      </w:r>
+      <w:r>
+        <w:rPr>
+          <w:rFonts w:hint="default"/>
+          <w:color w:val="auto"/>
+          <w:shd w:val="clear" w:color="auto" w:fill="auto"/>
+        </w:rPr>
+        <w:t>(</w:t>
+      </w:r>
+      <w:r>
+        <w:rPr>
+          <w:rFonts w:hint="default"/>
+          <w:color w:val="auto"/>
+          <w:highlight w:val="blue"/>
+          <w:shd w:val="clear" w:color="auto" w:fill="auto"/>
+        </w:rPr>
+        <w:t>data in child</w:t>
+      </w:r>
+      <w:r>
+        <w:rPr>
+          <w:rFonts w:hint="default"/>
+          <w:color w:val="auto"/>
+          <w:shd w:val="clear" w:color="auto" w:fill="auto"/>
+        </w:rPr>
+        <w:t>). tranfer data in child to parent and store in x</w:t>
+      </w:r>
+    </w:p>
+    <w:p>
+      <w:pPr>
+        <w:widowControl w:val="0"/>
+        <w:numPr>
+          <w:numId w:val="0"/>
+        </w:numPr>
+        <w:jc w:val="both"/>
+        <w:rPr>
+          <w:rFonts w:hint="default"/>
+          <w:color w:val="auto"/>
+          <w:shd w:val="clear" w:color="auto" w:fill="auto"/>
+        </w:rPr>
+      </w:pPr>
+    </w:p>
+    <w:p>
+      <w:pPr>
+        <w:widowControl w:val="0"/>
+        <w:numPr>
+          <w:ilvl w:val="0"/>
+          <w:numId w:val="0"/>
+        </w:numPr>
+        <w:jc w:val="both"/>
+        <w:rPr>
+          <w:rFonts w:hint="default"/>
+          <w:color w:val="auto"/>
+          <w:shd w:val="clear" w:color="auto" w:fill="auto"/>
+          <w:vertAlign w:val="baseline"/>
+        </w:rPr>
+      </w:pPr>
+      <w:r>
+        <w:rPr>
+          <w:rFonts w:hint="default"/>
+          <w:color w:val="auto"/>
+          <w:shd w:val="clear" w:color="auto" w:fill="auto"/>
+          <w:vertAlign w:val="baseline"/>
+        </w:rPr>
+        <w:t>When event occur =&gt; execute function</w:t>
+      </w:r>
+    </w:p>
+    <w:p>
+      <w:pPr>
+        <w:widowControl w:val="0"/>
+        <w:numPr>
+          <w:ilvl w:val="0"/>
+          <w:numId w:val="0"/>
+        </w:numPr>
+        <w:jc w:val="both"/>
+        <w:rPr>
+          <w:rFonts w:hint="default"/>
+          <w:color w:val="auto"/>
+          <w:shd w:val="clear" w:color="auto" w:fill="auto"/>
+        </w:rPr>
+      </w:pPr>
+      <w:r>
+        <w:rPr>
+          <w:rFonts w:hint="default"/>
+          <w:color w:val="auto"/>
+          <w:shd w:val="clear" w:color="auto" w:fill="auto"/>
+          <w:vertAlign w:val="baseline"/>
+        </w:rPr>
+        <w:t xml:space="preserve">Function =&gt; generate data =&gt; pass to Parent component  </w:t>
+      </w:r>
+    </w:p>
+    <w:tbl>
+      <w:tblPr>
+        <w:tblStyle w:val="4"/>
+        <w:tblW w:w="0" w:type="auto"/>
+        <w:tblInd w:w="0" w:type="dxa"/>
+        <w:tblBorders>
+          <w:top w:val="single" w:color="auto" w:sz="4" w:space="0"/>
+          <w:left w:val="single" w:color="auto" w:sz="4" w:space="0"/>
+          <w:bottom w:val="single" w:color="auto" w:sz="4" w:space="0"/>
+          <w:right w:val="single" w:color="auto" w:sz="4" w:space="0"/>
+          <w:insideH w:val="single" w:color="auto" w:sz="4" w:space="0"/>
+          <w:insideV w:val="single" w:color="auto" w:sz="4" w:space="0"/>
+        </w:tblBorders>
+        <w:tblLayout w:type="autofit"/>
+        <w:tblCellMar>
+          <w:left w:w="108" w:type="dxa"/>
+          <w:right w:w="108" w:type="dxa"/>
+        </w:tblCellMar>
+      </w:tblPr>
+      <w:tblGrid>
+        <w:gridCol w:w="4261"/>
+        <w:gridCol w:w="4261"/>
+      </w:tblGrid>
+      <w:tr>
+        <w:tc>
+          <w:tcPr>
+            <w:tcW w:w="4261" w:type="dxa"/>
+          </w:tcPr>
+          <w:p>
+            <w:pPr>
+              <w:widowControl w:val="0"/>
+              <w:numPr>
+                <w:numId w:val="0"/>
+              </w:numPr>
+              <w:jc w:val="both"/>
+              <w:rPr>
+                <w:rFonts w:hint="default"/>
+                <w:color w:val="auto"/>
+                <w:shd w:val="clear" w:color="auto" w:fill="auto"/>
+                <w:vertAlign w:val="baseline"/>
+              </w:rPr>
+            </w:pPr>
+            <w:r>
+              <w:rPr>
+                <w:rFonts w:hint="default"/>
+                <w:color w:val="auto"/>
+                <w:shd w:val="clear" w:color="auto" w:fill="auto"/>
+              </w:rPr>
+              <w:t xml:space="preserve">Child </w:t>
+            </w:r>
+          </w:p>
+        </w:tc>
+        <w:tc>
+          <w:tcPr>
+            <w:tcW w:w="4261" w:type="dxa"/>
+          </w:tcPr>
+          <w:p>
+            <w:pPr>
+              <w:widowControl w:val="0"/>
+              <w:numPr>
+                <w:numId w:val="0"/>
+              </w:numPr>
+              <w:jc w:val="both"/>
+              <w:rPr>
+                <w:rFonts w:hint="default"/>
+                <w:color w:val="auto"/>
+                <w:shd w:val="clear" w:color="auto" w:fill="auto"/>
+                <w:vertAlign w:val="baseline"/>
+              </w:rPr>
+            </w:pPr>
+            <w:r>
+              <w:rPr>
+                <w:rFonts w:hint="default"/>
+                <w:color w:val="auto"/>
+                <w:shd w:val="clear" w:color="auto" w:fill="auto"/>
+                <w:vertAlign w:val="baseline"/>
+              </w:rPr>
+              <w:t xml:space="preserve">Parent </w:t>
+            </w:r>
+          </w:p>
+        </w:tc>
+      </w:tr>
+      <w:tr>
+        <w:tc>
+          <w:tcPr>
+            <w:tcW w:w="4261" w:type="dxa"/>
+          </w:tcPr>
+          <w:p>
+            <w:pPr>
+              <w:widowControl w:val="0"/>
+              <w:numPr>
+                <w:numId w:val="0"/>
+              </w:numPr>
+              <w:jc w:val="both"/>
+              <w:rPr>
+                <w:rFonts w:hint="default"/>
+                <w:color w:val="auto"/>
+                <w:shd w:val="clear" w:color="auto" w:fill="auto"/>
+                <w:vertAlign w:val="baseline"/>
+              </w:rPr>
+            </w:pPr>
+            <w:r>
+              <w:rPr>
+                <w:rFonts w:hint="default"/>
+                <w:color w:val="auto"/>
+                <w:shd w:val="clear" w:color="auto" w:fill="auto"/>
+                <w:vertAlign w:val="baseline"/>
+              </w:rPr>
+              <w:t xml:space="preserve">Obj is the target date need to be passed </w:t>
             </w:r>
           </w:p>
           <w:p>
@@ -1620,16 +2657,35 @@
               </w:numPr>
               <w:jc w:val="both"/>
               <w:rPr>
-                <w:color w:val="auto"/>
-                <w:shd w:val="clear" w:color="auto" w:fill="auto"/>
+                <w:rFonts w:hint="default"/>
+                <w:color w:val="auto"/>
+                <w:shd w:val="clear" w:color="auto" w:fill="auto"/>
+                <w:vertAlign w:val="baseline"/>
+              </w:rPr>
+            </w:pPr>
+          </w:p>
+          <w:p>
+            <w:pPr>
+              <w:widowControl w:val="0"/>
+              <w:numPr>
+                <w:numId w:val="0"/>
+              </w:numPr>
+              <w:jc w:val="both"/>
+              <w:rPr>
+                <w:rFonts w:hint="default"/>
+                <w:color w:val="auto"/>
+                <w:shd w:val="clear" w:color="auto" w:fill="auto"/>
+                <w:vertAlign w:val="baseline"/>
               </w:rPr>
             </w:pPr>
             <w:r>
               <w:rPr>
-                <w:color w:val="auto"/>
-                <w:shd w:val="clear" w:color="auto" w:fill="auto"/>
-              </w:rPr>
-              <w:t>OnChange(fun) =&gt; input change = fun(e) =&gt; e.target.value =&gt; get current updated value</w:t>
+                <w:rFonts w:hint="default"/>
+                <w:color w:val="auto"/>
+                <w:shd w:val="clear" w:color="auto" w:fill="auto"/>
+                <w:vertAlign w:val="baseline"/>
+              </w:rPr>
+              <w:t>Const submit = (e) =&gt;{</w:t>
             </w:r>
           </w:p>
           <w:p>
@@ -1640,16 +2696,20 @@
               </w:numPr>
               <w:jc w:val="both"/>
               <w:rPr>
-                <w:color w:val="auto"/>
-                <w:shd w:val="clear" w:color="auto" w:fill="auto"/>
+                <w:rFonts w:hint="default"/>
+                <w:color w:val="auto"/>
+                <w:shd w:val="clear" w:color="auto" w:fill="auto"/>
+                <w:vertAlign w:val="baseline"/>
               </w:rPr>
             </w:pPr>
             <w:r>
               <w:rPr>
-                <w:color w:val="auto"/>
-                <w:shd w:val="clear" w:color="auto" w:fill="auto"/>
-              </w:rPr>
-              <w:t xml:space="preserve">OnSubmit(fun) =&gt; when button in form and its type = submit </w:t>
+                <w:rFonts w:hint="default"/>
+                <w:color w:val="auto"/>
+                <w:shd w:val="clear" w:color="auto" w:fill="auto"/>
+                <w:vertAlign w:val="baseline"/>
+              </w:rPr>
+              <w:t>Const obj = {.....}</w:t>
             </w:r>
           </w:p>
           <w:p>
@@ -1660,8 +2720,10 @@
               </w:numPr>
               <w:jc w:val="both"/>
               <w:rPr>
-                <w:color w:val="auto"/>
-                <w:shd w:val="clear" w:color="auto" w:fill="auto"/>
+                <w:rFonts w:hint="default"/>
+                <w:color w:val="auto"/>
+                <w:shd w:val="clear" w:color="auto" w:fill="auto"/>
+                <w:vertAlign w:val="baseline"/>
               </w:rPr>
             </w:pPr>
           </w:p>
@@ -1673,18 +2735,20 @@
               </w:numPr>
               <w:jc w:val="both"/>
               <w:rPr>
-                <w:color w:val="auto"/>
-                <w:highlight w:val="cyan"/>
-                <w:shd w:val="clear" w:color="auto" w:fill="auto"/>
+                <w:rFonts w:hint="default"/>
+                <w:color w:val="auto"/>
+                <w:shd w:val="clear" w:color="auto" w:fill="auto"/>
+                <w:vertAlign w:val="baseline"/>
               </w:rPr>
             </w:pPr>
             <w:r>
               <w:rPr>
-                <w:color w:val="auto"/>
-                <w:highlight w:val="cyan"/>
-                <w:shd w:val="clear" w:color="auto" w:fill="auto"/>
-              </w:rPr>
-              <w:t>Event.function</w:t>
+                <w:rFonts w:hint="default"/>
+                <w:color w:val="auto"/>
+                <w:shd w:val="clear" w:color="auto" w:fill="auto"/>
+                <w:vertAlign w:val="baseline"/>
+              </w:rPr>
+              <w:t>Props.transFromChild(obj)</w:t>
             </w:r>
           </w:p>
           <w:p>
@@ -1695,16 +2759,270 @@
               </w:numPr>
               <w:jc w:val="both"/>
               <w:rPr>
-                <w:color w:val="auto"/>
-                <w:shd w:val="clear" w:color="auto" w:fill="auto"/>
+                <w:rFonts w:hint="default"/>
+                <w:color w:val="auto"/>
+                <w:shd w:val="clear" w:color="auto" w:fill="auto"/>
+                <w:vertAlign w:val="baseline"/>
               </w:rPr>
             </w:pPr>
             <w:r>
               <w:rPr>
-                <w:color w:val="auto"/>
-                <w:shd w:val="clear" w:color="auto" w:fill="auto"/>
-              </w:rPr>
-              <w:t>E.preventDefault() =&gt; tell the page not reload</w:t>
+                <w:rFonts w:hint="default"/>
+                <w:color w:val="auto"/>
+                <w:shd w:val="clear" w:color="auto" w:fill="auto"/>
+                <w:vertAlign w:val="baseline"/>
+              </w:rPr>
+              <w:t>}</w:t>
+            </w:r>
+          </w:p>
+          <w:p>
+            <w:pPr>
+              <w:widowControl w:val="0"/>
+              <w:numPr>
+                <w:numId w:val="0"/>
+              </w:numPr>
+              <w:jc w:val="both"/>
+              <w:rPr>
+                <w:rFonts w:hint="default"/>
+                <w:color w:val="auto"/>
+                <w:shd w:val="clear" w:color="auto" w:fill="auto"/>
+                <w:vertAlign w:val="baseline"/>
+              </w:rPr>
+            </w:pPr>
+            <w:r>
+              <w:rPr>
+                <w:rFonts w:hint="default"/>
+                <w:color w:val="auto"/>
+                <w:shd w:val="clear" w:color="auto" w:fill="auto"/>
+                <w:vertAlign w:val="baseline"/>
+              </w:rPr>
+              <w:t xml:space="preserve"> </w:t>
+            </w:r>
+          </w:p>
+          <w:p>
+            <w:pPr>
+              <w:widowControl w:val="0"/>
+              <w:numPr>
+                <w:numId w:val="0"/>
+              </w:numPr>
+              <w:jc w:val="both"/>
+              <w:rPr>
+                <w:rFonts w:hint="default"/>
+                <w:color w:val="auto"/>
+                <w:shd w:val="clear" w:color="auto" w:fill="auto"/>
+                <w:vertAlign w:val="baseline"/>
+              </w:rPr>
+            </w:pPr>
+          </w:p>
+          <w:p>
+            <w:pPr>
+              <w:widowControl w:val="0"/>
+              <w:numPr>
+                <w:numId w:val="0"/>
+              </w:numPr>
+              <w:jc w:val="both"/>
+              <w:rPr>
+                <w:rFonts w:hint="default"/>
+                <w:color w:val="auto"/>
+                <w:shd w:val="clear" w:color="auto" w:fill="auto"/>
+                <w:vertAlign w:val="baseline"/>
+              </w:rPr>
+            </w:pPr>
+          </w:p>
+        </w:tc>
+        <w:tc>
+          <w:tcPr>
+            <w:tcW w:w="4261" w:type="dxa"/>
+          </w:tcPr>
+          <w:p>
+            <w:pPr>
+              <w:widowControl w:val="0"/>
+              <w:numPr>
+                <w:numId w:val="0"/>
+              </w:numPr>
+              <w:jc w:val="both"/>
+              <w:rPr>
+                <w:rFonts w:hint="default"/>
+                <w:color w:val="auto"/>
+                <w:shd w:val="clear" w:color="auto" w:fill="auto"/>
+                <w:vertAlign w:val="baseline"/>
+              </w:rPr>
+            </w:pPr>
+          </w:p>
+          <w:p>
+            <w:pPr>
+              <w:widowControl w:val="0"/>
+              <w:numPr>
+                <w:numId w:val="0"/>
+              </w:numPr>
+              <w:jc w:val="both"/>
+              <w:rPr>
+                <w:rFonts w:hint="default"/>
+                <w:color w:val="auto"/>
+                <w:shd w:val="clear" w:color="auto" w:fill="auto"/>
+                <w:vertAlign w:val="baseline"/>
+              </w:rPr>
+            </w:pPr>
+          </w:p>
+          <w:p>
+            <w:pPr>
+              <w:widowControl w:val="0"/>
+              <w:numPr>
+                <w:numId w:val="0"/>
+              </w:numPr>
+              <w:jc w:val="both"/>
+              <w:rPr>
+                <w:rFonts w:hint="default"/>
+                <w:color w:val="auto"/>
+                <w:shd w:val="clear" w:color="auto" w:fill="auto"/>
+                <w:vertAlign w:val="baseline"/>
+              </w:rPr>
+            </w:pPr>
+            <w:r>
+              <w:rPr>
+                <w:rFonts w:hint="default"/>
+                <w:color w:val="auto"/>
+                <w:shd w:val="clear" w:color="auto" w:fill="auto"/>
+                <w:vertAlign w:val="baseline"/>
+              </w:rPr>
+              <w:t>&lt;Child transFromChild={getObj}/&gt;</w:t>
+            </w:r>
+          </w:p>
+          <w:p>
+            <w:pPr>
+              <w:widowControl w:val="0"/>
+              <w:numPr>
+                <w:numId w:val="0"/>
+              </w:numPr>
+              <w:jc w:val="both"/>
+              <w:rPr>
+                <w:rFonts w:hint="default"/>
+                <w:color w:val="auto"/>
+                <w:shd w:val="clear" w:color="auto" w:fill="auto"/>
+                <w:vertAlign w:val="baseline"/>
+              </w:rPr>
+            </w:pPr>
+          </w:p>
+          <w:p>
+            <w:pPr>
+              <w:widowControl w:val="0"/>
+              <w:numPr>
+                <w:numId w:val="0"/>
+              </w:numPr>
+              <w:jc w:val="both"/>
+              <w:rPr>
+                <w:rFonts w:hint="default"/>
+                <w:color w:val="auto"/>
+                <w:shd w:val="clear" w:color="auto" w:fill="auto"/>
+                <w:vertAlign w:val="baseline"/>
+              </w:rPr>
+            </w:pPr>
+            <w:r>
+              <w:rPr>
+                <w:rFonts w:hint="default"/>
+                <w:color w:val="auto"/>
+                <w:shd w:val="clear" w:color="auto" w:fill="auto"/>
+                <w:vertAlign w:val="baseline"/>
+              </w:rPr>
+              <w:t>Const getObj = (target) =&gt;{</w:t>
+            </w:r>
+          </w:p>
+          <w:p>
+            <w:pPr>
+              <w:widowControl w:val="0"/>
+              <w:numPr>
+                <w:numId w:val="0"/>
+              </w:numPr>
+              <w:jc w:val="both"/>
+              <w:rPr>
+                <w:rFonts w:hint="default"/>
+                <w:color w:val="auto"/>
+                <w:shd w:val="clear" w:color="auto" w:fill="auto"/>
+                <w:vertAlign w:val="baseline"/>
+              </w:rPr>
+            </w:pPr>
+            <w:r>
+              <w:rPr>
+                <w:rFonts w:hint="default"/>
+                <w:color w:val="auto"/>
+                <w:shd w:val="clear" w:color="auto" w:fill="auto"/>
+                <w:vertAlign w:val="baseline"/>
+              </w:rPr>
+              <w:t>Const objFromChild = {...target}</w:t>
+            </w:r>
+          </w:p>
+          <w:p>
+            <w:pPr>
+              <w:widowControl w:val="0"/>
+              <w:numPr>
+                <w:numId w:val="0"/>
+              </w:numPr>
+              <w:jc w:val="both"/>
+              <w:rPr>
+                <w:rFonts w:hint="default"/>
+                <w:color w:val="auto"/>
+                <w:shd w:val="clear" w:color="auto" w:fill="auto"/>
+                <w:vertAlign w:val="baseline"/>
+              </w:rPr>
+            </w:pPr>
+            <w:r>
+              <w:rPr>
+                <w:rFonts w:hint="default"/>
+                <w:color w:val="auto"/>
+                <w:shd w:val="clear" w:color="auto" w:fill="auto"/>
+                <w:vertAlign w:val="baseline"/>
+              </w:rPr>
+              <w:t>//</w:t>
+            </w:r>
+          </w:p>
+          <w:p>
+            <w:pPr>
+              <w:widowControl w:val="0"/>
+              <w:numPr>
+                <w:numId w:val="0"/>
+              </w:numPr>
+              <w:jc w:val="both"/>
+              <w:rPr>
+                <w:rFonts w:hint="default"/>
+                <w:color w:val="auto"/>
+                <w:shd w:val="clear" w:color="auto" w:fill="auto"/>
+                <w:vertAlign w:val="baseline"/>
+              </w:rPr>
+            </w:pPr>
+            <w:r>
+              <w:rPr>
+                <w:rFonts w:hint="default"/>
+                <w:color w:val="auto"/>
+                <w:shd w:val="clear" w:color="auto" w:fill="auto"/>
+                <w:vertAlign w:val="baseline"/>
+              </w:rPr>
+              <w:t>Now objFromChild is the data get from Child !!!</w:t>
+            </w:r>
+            <w:bookmarkStart w:id="0" w:name="_GoBack"/>
+            <w:bookmarkEnd w:id="0"/>
+          </w:p>
+          <w:p>
+            <w:pPr>
+              <w:widowControl w:val="0"/>
+              <w:numPr>
+                <w:numId w:val="0"/>
+              </w:numPr>
+              <w:jc w:val="both"/>
+              <w:rPr>
+                <w:rFonts w:hint="default"/>
+                <w:color w:val="auto"/>
+                <w:shd w:val="clear" w:color="auto" w:fill="auto"/>
+                <w:vertAlign w:val="baseline"/>
+              </w:rPr>
+            </w:pPr>
+            <w:r>
+              <w:rPr>
+                <w:rFonts w:hint="default"/>
+                <w:color w:val="auto"/>
+                <w:shd w:val="clear" w:color="auto" w:fill="auto"/>
+                <w:vertAlign w:val="baseline"/>
+              </w:rPr>
+              <w:t>}</w:t>
             </w:r>
           </w:p>
         </w:tc>
@@ -1718,6 +3036,7 @@
         </w:numPr>
         <w:jc w:val="both"/>
         <w:rPr>
+          <w:rFonts w:hint="default"/>
           <w:color w:val="auto"/>
           <w:shd w:val="clear" w:color="auto" w:fill="auto"/>
         </w:rPr>
@@ -1728,577 +3047,15 @@
         <w:widowControl w:val="0"/>
         <w:numPr>
           <w:ilvl w:val="0"/>
-          <w:numId w:val="7"/>
-        </w:numPr>
-        <w:ind w:left="420" w:leftChars="0" w:hanging="420" w:firstLineChars="0"/>
+          <w:numId w:val="0"/>
+        </w:numPr>
         <w:jc w:val="both"/>
         <w:rPr>
-          <w:color w:val="auto"/>
-          <w:shd w:val="clear" w:color="auto" w:fill="auto"/>
-        </w:rPr>
-      </w:pPr>
-      <w:r>
-        <w:rPr>
-          <w:color w:val="auto"/>
-          <w:shd w:val="clear" w:color="auto" w:fill="auto"/>
-        </w:rPr>
-        <w:t>Two-way bind</w:t>
-      </w:r>
-    </w:p>
-    <w:p>
-      <w:pPr>
-        <w:widowControl w:val="0"/>
-        <w:numPr>
-          <w:numId w:val="0"/>
-        </w:numPr>
-        <w:ind w:leftChars="0"/>
-        <w:jc w:val="both"/>
-        <w:rPr>
-          <w:color w:val="auto"/>
-          <w:shd w:val="clear" w:color="auto" w:fill="auto"/>
-        </w:rPr>
-      </w:pPr>
-      <w:r>
-        <w:rPr>
-          <w:color w:val="auto"/>
-          <w:shd w:val="clear" w:color="auto" w:fill="auto"/>
-        </w:rPr>
-        <w:t xml:space="preserve">One way =&gt; when event occur =&gt; execute function =&gt; change data </w:t>
-      </w:r>
-    </w:p>
-    <w:p>
-      <w:pPr>
-        <w:widowControl w:val="0"/>
-        <w:numPr>
-          <w:numId w:val="0"/>
-        </w:numPr>
-        <w:jc w:val="both"/>
-        <w:rPr>
-          <w:color w:val="auto"/>
-          <w:shd w:val="clear" w:color="auto" w:fill="auto"/>
-        </w:rPr>
-      </w:pPr>
-      <w:r>
-        <w:rPr>
-          <w:color w:val="auto"/>
-          <w:shd w:val="clear" w:color="auto" w:fill="auto"/>
-        </w:rPr>
-        <w:t xml:space="preserve">Two way =&gt; when data change re-render JSX set value = useState()[0] </w:t>
-      </w:r>
-    </w:p>
-    <w:p>
-      <w:pPr>
-        <w:widowControl w:val="0"/>
-        <w:numPr>
-          <w:numId w:val="0"/>
-        </w:numPr>
-        <w:jc w:val="both"/>
-        <w:rPr>
-          <w:color w:val="auto"/>
-          <w:shd w:val="clear" w:color="auto" w:fill="auto"/>
-        </w:rPr>
-      </w:pPr>
-    </w:p>
-    <w:p>
-      <w:pPr>
-        <w:widowControl w:val="0"/>
-        <w:numPr>
-          <w:numId w:val="0"/>
-        </w:numPr>
-        <w:jc w:val="both"/>
-        <w:rPr>
-          <w:rFonts w:hint="default"/>
-          <w:color w:val="auto"/>
-          <w:shd w:val="clear" w:color="auto" w:fill="auto"/>
-        </w:rPr>
-      </w:pPr>
-      <w:r>
-        <w:rPr>
-          <w:color w:val="auto"/>
-          <w:shd w:val="clear" w:color="auto" w:fill="auto"/>
-        </w:rPr>
-        <w:t>! Use useState()[1], which is a setFun to reset date like setTitle(</w:t>
-      </w:r>
-      <w:r>
-        <w:rPr>
-          <w:rFonts w:hint="default"/>
-          <w:color w:val="auto"/>
-          <w:shd w:val="clear" w:color="auto" w:fill="auto"/>
-        </w:rPr>
-        <w:t>‘’</w:t>
-      </w:r>
-      <w:r>
-        <w:rPr>
-          <w:color w:val="auto"/>
-          <w:shd w:val="clear" w:color="auto" w:fill="auto"/>
-        </w:rPr>
-        <w:t xml:space="preserve">) =&gt; make title = </w:t>
-      </w:r>
-      <w:r>
-        <w:rPr>
-          <w:rFonts w:hint="default"/>
-          <w:color w:val="auto"/>
-          <w:shd w:val="clear" w:color="auto" w:fill="auto"/>
-        </w:rPr>
-        <w:t>‘’</w:t>
-      </w:r>
-    </w:p>
-    <w:p>
-      <w:pPr>
-        <w:widowControl w:val="0"/>
-        <w:numPr>
-          <w:ilvl w:val="0"/>
-          <w:numId w:val="7"/>
-        </w:numPr>
-        <w:ind w:left="420" w:leftChars="0" w:hanging="420" w:firstLineChars="0"/>
-        <w:jc w:val="both"/>
-        <w:rPr>
-          <w:rFonts w:hint="default"/>
-          <w:color w:val="auto"/>
-          <w:shd w:val="clear" w:color="auto" w:fill="auto"/>
-        </w:rPr>
-      </w:pPr>
-      <w:r>
-        <w:rPr>
-          <w:rFonts w:hint="default"/>
-          <w:color w:val="auto"/>
-          <w:shd w:val="clear" w:color="auto" w:fill="auto"/>
-        </w:rPr>
-        <w:t xml:space="preserve">Pass Data from child to parent </w:t>
-      </w:r>
-    </w:p>
-    <w:p>
-      <w:pPr>
-        <w:widowControl w:val="0"/>
-        <w:numPr>
-          <w:numId w:val="0"/>
-        </w:numPr>
-        <w:ind w:leftChars="0"/>
-        <w:jc w:val="both"/>
-        <w:rPr>
-          <w:rFonts w:hint="default"/>
-          <w:color w:val="auto"/>
-          <w:shd w:val="clear" w:color="auto" w:fill="auto"/>
-        </w:rPr>
-      </w:pPr>
-      <w:r>
-        <w:rPr>
-          <w:rFonts w:hint="default"/>
-          <w:color w:val="auto"/>
-          <w:shd w:val="clear" w:color="auto" w:fill="auto"/>
-        </w:rPr>
-        <w:t>Parent to child =&gt; use props</w:t>
-      </w:r>
-    </w:p>
-    <w:p>
-      <w:pPr>
-        <w:widowControl w:val="0"/>
-        <w:numPr>
-          <w:numId w:val="0"/>
-        </w:numPr>
-        <w:ind w:leftChars="0"/>
-        <w:jc w:val="both"/>
-        <w:rPr>
-          <w:rFonts w:hint="default"/>
-          <w:color w:val="auto"/>
-          <w:shd w:val="clear" w:color="auto" w:fill="auto"/>
-        </w:rPr>
-      </w:pPr>
-      <w:r>
-        <w:rPr>
-          <w:rFonts w:hint="default"/>
-          <w:color w:val="auto"/>
-          <w:shd w:val="clear" w:color="auto" w:fill="auto"/>
-        </w:rPr>
-        <w:t xml:space="preserve">Child to parent =&gt; complex </w:t>
-      </w:r>
-    </w:p>
-    <w:p>
-      <w:pPr>
-        <w:widowControl w:val="0"/>
-        <w:numPr>
-          <w:numId w:val="0"/>
-        </w:numPr>
-        <w:ind w:leftChars="0"/>
-        <w:jc w:val="both"/>
-        <w:rPr>
-          <w:rFonts w:hint="default"/>
-          <w:color w:val="auto"/>
-          <w:shd w:val="clear" w:color="auto" w:fill="auto"/>
-        </w:rPr>
-      </w:pPr>
-    </w:p>
-    <w:p>
-      <w:pPr>
-        <w:widowControl w:val="0"/>
-        <w:numPr>
-          <w:numId w:val="0"/>
-        </w:numPr>
-        <w:ind w:leftChars="0"/>
-        <w:jc w:val="both"/>
-        <w:rPr>
-          <w:rFonts w:hint="default"/>
-          <w:color w:val="auto"/>
-          <w:shd w:val="clear" w:color="auto" w:fill="auto"/>
-        </w:rPr>
-      </w:pPr>
-      <w:r>
-        <w:rPr>
-          <w:rFonts w:hint="default"/>
-          <w:color w:val="auto"/>
-          <w:shd w:val="clear" w:color="auto" w:fill="auto"/>
-        </w:rPr>
-        <w:t xml:space="preserve">Define in Parent </w:t>
-      </w:r>
-    </w:p>
-    <w:p>
-      <w:pPr>
-        <w:widowControl w:val="0"/>
-        <w:numPr>
-          <w:ilvl w:val="0"/>
-          <w:numId w:val="8"/>
-        </w:numPr>
-        <w:ind w:leftChars="0"/>
-        <w:jc w:val="both"/>
-        <w:rPr>
-          <w:rFonts w:hint="default"/>
-          <w:color w:val="auto"/>
-          <w:shd w:val="clear" w:color="auto" w:fill="auto"/>
-        </w:rPr>
-      </w:pPr>
-      <w:r>
-        <w:rPr>
-          <w:rFonts w:hint="default"/>
-          <w:color w:val="auto"/>
-          <w:shd w:val="clear" w:color="auto" w:fill="auto"/>
-        </w:rPr>
-        <w:t xml:space="preserve">in Child JSX add a props &lt;Child </w:t>
-      </w:r>
-      <w:r>
-        <w:rPr>
-          <w:rFonts w:hint="default"/>
-          <w:color w:val="auto"/>
-          <w:highlight w:val="green"/>
-          <w:shd w:val="clear" w:color="auto" w:fill="auto"/>
-        </w:rPr>
-        <w:t>props_name</w:t>
-      </w:r>
-      <w:r>
-        <w:rPr>
-          <w:rFonts w:hint="default"/>
-          <w:color w:val="auto"/>
-          <w:shd w:val="clear" w:color="auto" w:fill="auto"/>
-        </w:rPr>
-        <w:t>={</w:t>
-      </w:r>
-      <w:r>
-        <w:rPr>
-          <w:rFonts w:hint="default"/>
-          <w:color w:val="auto"/>
-          <w:highlight w:val="red"/>
-          <w:shd w:val="clear" w:color="auto" w:fill="auto"/>
-        </w:rPr>
-        <w:t>function</w:t>
-      </w:r>
-      <w:r>
-        <w:rPr>
-          <w:rFonts w:hint="default"/>
-          <w:color w:val="auto"/>
-          <w:shd w:val="clear" w:color="auto" w:fill="auto"/>
-        </w:rPr>
-        <w:t>}&gt;</w:t>
-      </w:r>
-    </w:p>
-    <w:p>
-      <w:pPr>
-        <w:widowControl w:val="0"/>
-        <w:numPr>
-          <w:ilvl w:val="0"/>
-          <w:numId w:val="8"/>
-        </w:numPr>
-        <w:ind w:leftChars="0"/>
-        <w:jc w:val="both"/>
-        <w:rPr>
-          <w:rFonts w:hint="default"/>
-          <w:color w:val="auto"/>
-          <w:shd w:val="clear" w:color="auto" w:fill="auto"/>
-        </w:rPr>
-      </w:pPr>
-      <w:r>
-        <w:rPr>
-          <w:rFonts w:hint="default"/>
-          <w:color w:val="auto"/>
-          <w:shd w:val="clear" w:color="auto" w:fill="auto"/>
-        </w:rPr>
-        <w:t xml:space="preserve">Def the </w:t>
-      </w:r>
-      <w:r>
-        <w:rPr>
-          <w:rFonts w:hint="default"/>
-          <w:color w:val="auto"/>
-          <w:highlight w:val="red"/>
-          <w:shd w:val="clear" w:color="auto" w:fill="auto"/>
-        </w:rPr>
-        <w:t xml:space="preserve">function </w:t>
-      </w:r>
-      <w:r>
-        <w:rPr>
-          <w:rFonts w:hint="default"/>
-          <w:color w:val="auto"/>
-          <w:shd w:val="clear" w:color="auto" w:fill="auto"/>
-        </w:rPr>
-        <w:t>in Parent</w:t>
-      </w:r>
-    </w:p>
-    <w:p>
-      <w:pPr>
-        <w:widowControl w:val="0"/>
-        <w:numPr>
-          <w:numId w:val="0"/>
-        </w:numPr>
-        <w:jc w:val="both"/>
-        <w:rPr>
-          <w:rFonts w:hint="default"/>
-          <w:color w:val="auto"/>
-          <w:shd w:val="clear" w:color="auto" w:fill="auto"/>
-        </w:rPr>
-      </w:pPr>
-      <w:r>
-        <w:rPr>
-          <w:rFonts w:hint="default"/>
-          <w:color w:val="auto"/>
-          <w:shd w:val="clear" w:color="auto" w:fill="auto"/>
-        </w:rPr>
-        <w:t xml:space="preserve">2.1 const </w:t>
-      </w:r>
-      <w:r>
-        <w:rPr>
-          <w:rFonts w:hint="default"/>
-          <w:color w:val="auto"/>
-          <w:highlight w:val="red"/>
-          <w:shd w:val="clear" w:color="auto" w:fill="auto"/>
-        </w:rPr>
-        <w:t xml:space="preserve">function </w:t>
-      </w:r>
-      <w:r>
-        <w:rPr>
-          <w:rFonts w:hint="default"/>
-          <w:color w:val="auto"/>
-          <w:shd w:val="clear" w:color="auto" w:fill="auto"/>
-        </w:rPr>
-        <w:t>= (</w:t>
-      </w:r>
-      <w:r>
-        <w:rPr>
-          <w:rFonts w:hint="default"/>
-          <w:color w:val="auto"/>
-          <w:highlight w:val="yellow"/>
-          <w:shd w:val="clear" w:color="auto" w:fill="auto"/>
-        </w:rPr>
-        <w:t>data we needed in child</w:t>
-      </w:r>
-      <w:r>
-        <w:rPr>
-          <w:rFonts w:hint="default"/>
-          <w:color w:val="auto"/>
-          <w:shd w:val="clear" w:color="auto" w:fill="auto"/>
-        </w:rPr>
-        <w:t xml:space="preserve">) =&gt; {const </w:t>
-      </w:r>
-      <w:r>
-        <w:rPr>
-          <w:rFonts w:hint="default"/>
-          <w:color w:val="auto"/>
-          <w:highlight w:val="blue"/>
-          <w:shd w:val="clear" w:color="auto" w:fill="auto"/>
-        </w:rPr>
-        <w:t>x</w:t>
-      </w:r>
-      <w:r>
-        <w:rPr>
-          <w:rFonts w:hint="default"/>
-          <w:color w:val="auto"/>
-          <w:shd w:val="clear" w:color="auto" w:fill="auto"/>
-        </w:rPr>
-        <w:t xml:space="preserve"> = {...data we needed in child}}</w:t>
-      </w:r>
-    </w:p>
-    <w:p>
-      <w:pPr>
-        <w:widowControl w:val="0"/>
-        <w:numPr>
-          <w:numId w:val="0"/>
-        </w:numPr>
-        <w:jc w:val="both"/>
-        <w:rPr>
-          <w:rFonts w:hint="default"/>
-          <w:color w:val="auto"/>
-          <w:shd w:val="clear" w:color="auto" w:fill="auto"/>
-        </w:rPr>
-      </w:pPr>
-      <w:r>
-        <w:rPr>
-          <w:rFonts w:hint="default"/>
-          <w:color w:val="FFC000" w:themeColor="accent4"/>
-          <w:shd w:val="clear" w:color="auto" w:fill="auto"/>
-          <w14:textFill>
-            <w14:solidFill>
-              <w14:schemeClr w14:val="accent4"/>
-            </w14:solidFill>
-          </w14:textFill>
-        </w:rPr>
-        <w:t xml:space="preserve">Const </w:t>
-      </w:r>
-      <w:r>
-        <w:rPr>
-          <w:rFonts w:hint="default"/>
-          <w:color w:val="FFC000" w:themeColor="accent4"/>
-          <w:highlight w:val="red"/>
-          <w:shd w:val="clear" w:color="auto" w:fill="auto"/>
-          <w14:textFill>
-            <w14:solidFill>
-              <w14:schemeClr w14:val="accent4"/>
-            </w14:solidFill>
-          </w14:textFill>
-        </w:rPr>
-        <w:t xml:space="preserve">function </w:t>
-      </w:r>
-      <w:r>
-        <w:rPr>
-          <w:rFonts w:hint="default"/>
-          <w:color w:val="FFC000" w:themeColor="accent4"/>
-          <w:shd w:val="clear" w:color="auto" w:fill="auto"/>
-          <w14:textFill>
-            <w14:solidFill>
-              <w14:schemeClr w14:val="accent4"/>
-            </w14:solidFill>
-          </w14:textFill>
-        </w:rPr>
-        <w:t xml:space="preserve">= (data) =&gt; {const </w:t>
-      </w:r>
-      <w:r>
-        <w:rPr>
-          <w:rFonts w:hint="default"/>
-          <w:color w:val="FFC000" w:themeColor="accent4"/>
-          <w:highlight w:val="blue"/>
-          <w:shd w:val="clear" w:color="auto" w:fill="auto"/>
-          <w14:textFill>
-            <w14:solidFill>
-              <w14:schemeClr w14:val="accent4"/>
-            </w14:solidFill>
-          </w14:textFill>
-        </w:rPr>
-        <w:t xml:space="preserve">data </w:t>
-      </w:r>
-      <w:r>
-        <w:rPr>
-          <w:rFonts w:hint="default"/>
-          <w:color w:val="FFC000" w:themeColor="accent4"/>
-          <w:shd w:val="clear" w:color="auto" w:fill="auto"/>
-          <w14:textFill>
-            <w14:solidFill>
-              <w14:schemeClr w14:val="accent4"/>
-            </w14:solidFill>
-          </w14:textFill>
-        </w:rPr>
-        <w:t>= {...data}}</w:t>
-      </w:r>
-      <w:r>
-        <w:rPr>
-          <w:rFonts w:hint="default"/>
-          <w:color w:val="auto"/>
-          <w:shd w:val="clear" w:color="auto" w:fill="auto"/>
-        </w:rPr>
-        <w:t xml:space="preserve"> //here we get data from child</w:t>
-      </w:r>
-    </w:p>
-    <w:p>
-      <w:pPr>
-        <w:widowControl w:val="0"/>
-        <w:numPr>
-          <w:numId w:val="0"/>
-        </w:numPr>
-        <w:jc w:val="both"/>
-        <w:rPr>
-          <w:rFonts w:hint="default"/>
-          <w:color w:val="auto"/>
-          <w:shd w:val="clear" w:color="auto" w:fill="auto"/>
-        </w:rPr>
-      </w:pPr>
-    </w:p>
-    <w:p>
-      <w:pPr>
-        <w:widowControl w:val="0"/>
-        <w:numPr>
-          <w:ilvl w:val="0"/>
-          <w:numId w:val="8"/>
-        </w:numPr>
-        <w:ind w:left="0" w:leftChars="0"/>
-        <w:jc w:val="both"/>
-        <w:rPr>
-          <w:rFonts w:hint="default"/>
-          <w:color w:val="auto"/>
-          <w:shd w:val="clear" w:color="auto" w:fill="auto"/>
-        </w:rPr>
-      </w:pPr>
-      <w:r>
-        <w:rPr>
-          <w:rFonts w:hint="default"/>
-          <w:color w:val="auto"/>
-          <w:shd w:val="clear" w:color="auto" w:fill="auto"/>
-        </w:rPr>
-        <w:t xml:space="preserve">go back to child, </w:t>
-      </w:r>
-      <w:r>
-        <w:rPr>
-          <w:rFonts w:hint="default"/>
-          <w:color w:val="auto"/>
-          <w:highlight w:val="magenta"/>
-          <w:shd w:val="clear" w:color="auto" w:fill="auto"/>
-        </w:rPr>
-        <w:t>props.props_name</w:t>
-      </w:r>
-      <w:r>
-        <w:rPr>
-          <w:rFonts w:hint="default"/>
-          <w:color w:val="auto"/>
-          <w:shd w:val="clear" w:color="auto" w:fill="auto"/>
-        </w:rPr>
-        <w:t>(</w:t>
-      </w:r>
-      <w:r>
-        <w:rPr>
-          <w:rFonts w:hint="default"/>
-          <w:color w:val="auto"/>
-          <w:highlight w:val="blue"/>
-          <w:shd w:val="clear" w:color="auto" w:fill="auto"/>
-        </w:rPr>
-        <w:t>data in child</w:t>
-      </w:r>
-      <w:r>
-        <w:rPr>
-          <w:rFonts w:hint="default"/>
-          <w:color w:val="auto"/>
-          <w:shd w:val="clear" w:color="auto" w:fill="auto"/>
-        </w:rPr>
-        <w:t>). tranfer data in child to parent and store in x</w:t>
-      </w:r>
-    </w:p>
-    <w:p>
-      <w:pPr>
-        <w:widowControl w:val="0"/>
-        <w:numPr>
-          <w:numId w:val="0"/>
-        </w:numPr>
-        <w:jc w:val="both"/>
-        <w:rPr>
-          <w:rFonts w:hint="default"/>
-          <w:color w:val="auto"/>
-          <w:shd w:val="clear" w:color="auto" w:fill="auto"/>
-        </w:rPr>
-      </w:pPr>
-      <w:bookmarkStart w:id="0" w:name="_GoBack"/>
-      <w:bookmarkEnd w:id="0"/>
+          <w:rFonts w:hint="default"/>
+          <w:color w:val="auto"/>
+          <w:shd w:val="clear" w:color="auto" w:fill="auto"/>
+        </w:rPr>
+      </w:pPr>
     </w:p>
     <w:sectPr>
       <w:pgSz w:w="11906" w:h="16838"/>
@@ -2433,6 +3190,18 @@
       <w:lvlJc w:val="left"/>
     </w:lvl>
   </w:abstractNum>
+  <w:abstractNum w:abstractNumId="8">
+    <w:nsid w:val="6093DF17"/>
+    <w:multiLevelType w:val="singleLevel"/>
+    <w:tmpl w:val="6093DF17"/>
+    <w:lvl w:ilvl="0" w:tentative="0">
+      <w:start w:val="1"/>
+      <w:numFmt w:val="decimal"/>
+      <w:suff w:val="space"/>
+      <w:lvlText w:val="%1."/>
+      <w:lvlJc w:val="left"/>
+    </w:lvl>
+  </w:abstractNum>
   <w:num w:numId="1">
     <w:abstractNumId w:val="2"/>
   </w:num>
@@ -2452,9 +3221,12 @@
     <w:abstractNumId w:val="5"/>
   </w:num>
   <w:num w:numId="7">
+    <w:abstractNumId w:val="8"/>
+  </w:num>
+  <w:num w:numId="8">
     <w:abstractNumId w:val="6"/>
   </w:num>
-  <w:num w:numId="8">
+  <w:num w:numId="9">
     <w:abstractNumId w:val="7"/>
   </w:num>
 </w:numbering>

</xml_diff>